<commit_message>
all up to now of gsps done 2nd proof
</commit_message>
<xml_diff>
--- a/Received/1/1, HRHG.docx
+++ b/Received/1/1, HRHG.docx
@@ -13,6 +13,163 @@
           <w:szCs w:val="36"/>
         </w:rPr>
       </w:pPr>
+      <w:r>
+        <w:rPr>
+          <w:rFonts w:ascii="Times New Roman" w:eastAsiaTheme="minorHAnsi" w:hAnsi="Times New Roman" w:cs="Times New Roman"/>
+          <w:noProof/>
+          <w:lang w:bidi="ne-NP"/>
+        </w:rPr>
+        <mc:AlternateContent>
+          <mc:Choice Requires="wps">
+            <w:drawing>
+              <wp:anchor distT="0" distB="0" distL="114300" distR="114300" simplePos="0" relativeHeight="251664384" behindDoc="0" locked="0" layoutInCell="1" allowOverlap="1" wp14:anchorId="5B9047E2" wp14:editId="6E2AC899">
+                <wp:simplePos x="0" y="0"/>
+                <wp:positionH relativeFrom="column">
+                  <wp:posOffset>5814790</wp:posOffset>
+                </wp:positionH>
+                <wp:positionV relativeFrom="paragraph">
+                  <wp:posOffset>578</wp:posOffset>
+                </wp:positionV>
+                <wp:extent cx="840740" cy="436880"/>
+                <wp:effectExtent l="0" t="0" r="16510" b="20320"/>
+                <wp:wrapNone/>
+                <wp:docPr id="2018707802" name="Rectangle 4"/>
+                <wp:cNvGraphicFramePr>
+                  <a:graphicFrameLocks xmlns:a="http://schemas.openxmlformats.org/drawingml/2006/main"/>
+                </wp:cNvGraphicFramePr>
+                <a:graphic xmlns:a="http://schemas.openxmlformats.org/drawingml/2006/main">
+                  <a:graphicData uri="http://schemas.microsoft.com/office/word/2010/wordprocessingShape">
+                    <wps:wsp>
+                      <wps:cNvSpPr>
+                        <a:spLocks/>
+                      </wps:cNvSpPr>
+                      <wps:spPr>
+                        <a:xfrm>
+                          <a:off x="0" y="0"/>
+                          <a:ext cx="840740" cy="436880"/>
+                        </a:xfrm>
+                        <a:prstGeom prst="rect">
+                          <a:avLst/>
+                        </a:prstGeom>
+                        <a:ln w="6350">
+                          <a:solidFill>
+                            <a:schemeClr val="bg1"/>
+                          </a:solidFill>
+                        </a:ln>
+                      </wps:spPr>
+                      <wps:style>
+                        <a:lnRef idx="2">
+                          <a:schemeClr val="dk1"/>
+                        </a:lnRef>
+                        <a:fillRef idx="1">
+                          <a:schemeClr val="lt1"/>
+                        </a:fillRef>
+                        <a:effectRef idx="0">
+                          <a:schemeClr val="dk1"/>
+                        </a:effectRef>
+                        <a:fontRef idx="minor">
+                          <a:schemeClr val="dk1"/>
+                        </a:fontRef>
+                      </wps:style>
+                      <wps:txbx>
+                        <w:txbxContent>
+                          <w:p>
+                            <w:pPr>
+                              <w:jc w:val="center"/>
+                              <w:rPr>
+                                <w:rFonts w:ascii="Times New Roman" w:hAnsi="Times New Roman" w:cs="Times New Roman"/>
+                                <w:b/>
+                                <w:bCs/>
+                                <w:sz w:val="28"/>
+                                <w:szCs w:val="28"/>
+                              </w:rPr>
+                            </w:pPr>
+                            <w:r>
+                              <w:rPr>
+                                <w:rFonts w:ascii="Times New Roman" w:hAnsi="Times New Roman" w:cs="Times New Roman"/>
+                                <w:b/>
+                                <w:bCs/>
+                                <w:sz w:val="28"/>
+                                <w:szCs w:val="28"/>
+                              </w:rPr>
+                              <w:t>D-0</w:t>
+                            </w:r>
+                            <w:r>
+                              <w:rPr>
+                                <w:rFonts w:ascii="Times New Roman" w:hAnsi="Times New Roman" w:cs="Times New Roman"/>
+                                <w:b/>
+                                <w:bCs/>
+                                <w:sz w:val="28"/>
+                                <w:szCs w:val="28"/>
+                              </w:rPr>
+                              <w:t>8</w:t>
+                            </w:r>
+                          </w:p>
+                        </w:txbxContent>
+                      </wps:txbx>
+                      <wps:bodyPr rot="0" spcFirstLastPara="0" vertOverflow="clip" horzOverflow="clip" vert="horz" wrap="square" lIns="91440" tIns="45720" rIns="91440" bIns="45720" numCol="1" spcCol="0" rtlCol="0" fromWordArt="0" anchor="ctr" anchorCtr="0" forceAA="0" compatLnSpc="1">
+                        <a:prstTxWarp prst="textNoShape">
+                          <a:avLst/>
+                        </a:prstTxWarp>
+                        <a:noAutofit/>
+                      </wps:bodyPr>
+                    </wps:wsp>
+                  </a:graphicData>
+                </a:graphic>
+                <wp14:sizeRelH relativeFrom="page">
+                  <wp14:pctWidth>0</wp14:pctWidth>
+                </wp14:sizeRelH>
+                <wp14:sizeRelV relativeFrom="margin">
+                  <wp14:pctHeight>0</wp14:pctHeight>
+                </wp14:sizeRelV>
+              </wp:anchor>
+            </w:drawing>
+          </mc:Choice>
+          <mc:Fallback>
+            <w:pict>
+              <v:rect w14:anchorId="5B9047E2" id="Rectangle 4" o:spid="_x0000_s1026" style="position:absolute;left:0;text-align:left;margin-left:457.85pt;margin-top:.05pt;width:66.2pt;height:34.4pt;z-index:251664384;visibility:visible;mso-wrap-style:square;mso-width-percent:0;mso-height-percent:0;mso-wrap-distance-left:9pt;mso-wrap-distance-top:0;mso-wrap-distance-right:9pt;mso-wrap-distance-bottom:0;mso-position-horizontal:absolute;mso-position-horizontal-relative:text;mso-position-vertical:absolute;mso-position-vertical-relative:text;mso-width-percent:0;mso-height-percent:0;mso-width-relative:page;mso-height-relative:margin;v-text-anchor:middle" o:gfxdata="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" fillcolor="white [3201]" strokecolor="white [3212]" strokeweight=".5pt">
+                <v:path arrowok="t"/>
+                <v:textbox>
+                  <w:txbxContent>
+                    <w:p>
+                      <w:pPr>
+                        <w:jc w:val="center"/>
+                        <w:rPr>
+                          <w:rFonts w:ascii="Times New Roman" w:hAnsi="Times New Roman" w:cs="Times New Roman"/>
+                          <w:b/>
+                          <w:bCs/>
+                          <w:sz w:val="28"/>
+                          <w:szCs w:val="28"/>
+                        </w:rPr>
+                      </w:pPr>
+                      <w:r>
+                        <w:rPr>
+                          <w:rFonts w:ascii="Times New Roman" w:hAnsi="Times New Roman" w:cs="Times New Roman"/>
+                          <w:b/>
+                          <w:bCs/>
+                          <w:sz w:val="28"/>
+                          <w:szCs w:val="28"/>
+                        </w:rPr>
+                        <w:t>D-0</w:t>
+                      </w:r>
+                      <w:r>
+                        <w:rPr>
+                          <w:rFonts w:ascii="Times New Roman" w:hAnsi="Times New Roman" w:cs="Times New Roman"/>
+                          <w:b/>
+                          <w:bCs/>
+                          <w:sz w:val="28"/>
+                          <w:szCs w:val="28"/>
+                        </w:rPr>
+                        <w:t>8</w:t>
+                      </w:r>
+                    </w:p>
+                  </w:txbxContent>
+                </v:textbox>
+              </v:rect>
+            </w:pict>
+          </mc:Fallback>
+        </mc:AlternateContent>
+      </w:r>
       <w:r>
         <w:rPr>
           <w:rFonts w:ascii="Times New Roman" w:hAnsi="Times New Roman" w:cs="Times New Roman"/>
@@ -125,7 +282,23 @@
           <w:rFonts w:ascii="Times New Roman" w:hAnsi="Times New Roman" w:cs="Times New Roman"/>
           <w:b/>
         </w:rPr>
-        <w:t>Ratnanagar-7, Sauraha, Chitwan</w:t>
+        <w:t xml:space="preserve">Ratnanagar-7, </w:t>
+      </w:r>
+      <w:proofErr w:type="spellStart"/>
+      <w:r>
+        <w:rPr>
+          <w:rFonts w:ascii="Times New Roman" w:hAnsi="Times New Roman" w:cs="Times New Roman"/>
+          <w:b/>
+        </w:rPr>
+        <w:t>Sauraha</w:t>
+      </w:r>
+      <w:proofErr w:type="spellEnd"/>
+      <w:r>
+        <w:rPr>
+          <w:rFonts w:ascii="Times New Roman" w:hAnsi="Times New Roman" w:cs="Times New Roman"/>
+          <w:b/>
+        </w:rPr>
+        <w:t>, Chitwan</w:t>
       </w:r>
     </w:p>
     <w:p>
@@ -298,7 +471,6 @@
           <w:b/>
           <w:sz w:val="28"/>
           <w:szCs w:val="28"/>
-          <w:lang w:val="en-US"/>
         </w:rPr>
         <w:t xml:space="preserve"> One</w:t>
       </w:r>
@@ -366,7 +538,6 @@
         <w:rPr>
           <w:rFonts w:ascii="Times New Roman" w:hAnsi="Times New Roman" w:cs="Times New Roman"/>
           <w:b/>
-          <w:lang w:val="en-US"/>
         </w:rPr>
         <w:t>1</w:t>
       </w:r>
@@ -443,7 +614,6 @@
           <w:b/>
           <w:sz w:val="28"/>
           <w:szCs w:val="28"/>
-          <w:lang w:val="en-US"/>
         </w:rPr>
         <w:t>25</w:t>
       </w:r>
@@ -468,7 +638,6 @@
           <w:b/>
           <w:sz w:val="28"/>
           <w:szCs w:val="28"/>
-          <w:lang w:val="en-US"/>
         </w:rPr>
       </w:pPr>
       <w:r>
@@ -486,7 +655,6 @@
           <w:b/>
           <w:sz w:val="28"/>
           <w:szCs w:val="28"/>
-          <w:lang w:val="en-US"/>
         </w:rPr>
         <w:t xml:space="preserve"> HRHG</w:t>
       </w:r>
@@ -881,17 +1049,15 @@
           <w:rFonts w:ascii="Times New Roman" w:hAnsi="Times New Roman" w:cs="Times New Roman"/>
           <w:sz w:val="28"/>
           <w:szCs w:val="28"/>
-          <w:lang w:val="en-US"/>
-        </w:rPr>
-      </w:pPr>
-      <w:r>
-        <w:rPr>
-          <w:rFonts w:ascii="Times New Roman" w:hAnsi="Times New Roman" w:cs="Times New Roman"/>
-          <w:b/>
-          <w:bCs/>
-          <w:sz w:val="28"/>
-          <w:szCs w:val="28"/>
-          <w:lang w:val="en-US"/>
+        </w:rPr>
+      </w:pPr>
+      <w:r>
+        <w:rPr>
+          <w:rFonts w:ascii="Times New Roman" w:hAnsi="Times New Roman" w:cs="Times New Roman"/>
+          <w:b/>
+          <w:bCs/>
+          <w:sz w:val="28"/>
+          <w:szCs w:val="28"/>
         </w:rPr>
         <w:t xml:space="preserve">Match the </w:t>
       </w:r>
@@ -902,7 +1068,6 @@
           <w:bCs/>
           <w:sz w:val="28"/>
           <w:szCs w:val="28"/>
-          <w:lang w:val="en-US"/>
         </w:rPr>
         <w:t>following</w:t>
       </w:r>
@@ -911,7 +1076,6 @@
           <w:rFonts w:ascii="Times New Roman" w:hAnsi="Times New Roman" w:cs="Times New Roman"/>
           <w:sz w:val="28"/>
           <w:szCs w:val="28"/>
-          <w:lang w:val="en-US"/>
         </w:rPr>
         <w:t>.</w:t>
       </w:r>
@@ -920,99 +1084,88 @@
           <w:rFonts w:ascii="Times New Roman" w:hAnsi="Times New Roman" w:cs="Times New Roman"/>
           <w:sz w:val="28"/>
           <w:szCs w:val="28"/>
-          <w:lang w:val="en-US"/>
-        </w:rPr>
-        <w:tab/>
-      </w:r>
-      <w:r>
-        <w:rPr>
-          <w:rFonts w:ascii="Times New Roman" w:hAnsi="Times New Roman" w:cs="Times New Roman"/>
-          <w:sz w:val="28"/>
-          <w:szCs w:val="28"/>
-          <w:lang w:val="en-US"/>
-        </w:rPr>
-        <w:tab/>
-      </w:r>
-      <w:r>
-        <w:rPr>
-          <w:rFonts w:ascii="Times New Roman" w:hAnsi="Times New Roman" w:cs="Times New Roman"/>
-          <w:sz w:val="28"/>
-          <w:szCs w:val="28"/>
-          <w:lang w:val="en-US"/>
-        </w:rPr>
-        <w:tab/>
-      </w:r>
-      <w:r>
-        <w:rPr>
-          <w:rFonts w:ascii="Times New Roman" w:hAnsi="Times New Roman" w:cs="Times New Roman"/>
-          <w:sz w:val="28"/>
-          <w:szCs w:val="28"/>
-          <w:lang w:val="en-US"/>
-        </w:rPr>
-        <w:tab/>
-      </w:r>
-      <w:r>
-        <w:rPr>
-          <w:rFonts w:ascii="Times New Roman" w:hAnsi="Times New Roman" w:cs="Times New Roman"/>
-          <w:sz w:val="28"/>
-          <w:szCs w:val="28"/>
-          <w:lang w:val="en-US"/>
-        </w:rPr>
-        <w:tab/>
-      </w:r>
-      <w:r>
-        <w:rPr>
-          <w:rFonts w:ascii="Times New Roman" w:hAnsi="Times New Roman" w:cs="Times New Roman"/>
-          <w:sz w:val="28"/>
-          <w:szCs w:val="28"/>
-          <w:lang w:val="en-US"/>
-        </w:rPr>
-        <w:tab/>
-      </w:r>
-      <w:r>
-        <w:rPr>
-          <w:rFonts w:ascii="Times New Roman" w:hAnsi="Times New Roman" w:cs="Times New Roman"/>
-          <w:sz w:val="28"/>
-          <w:szCs w:val="28"/>
-          <w:lang w:val="en-US"/>
-        </w:rPr>
-        <w:tab/>
-      </w:r>
-      <w:r>
-        <w:rPr>
-          <w:rFonts w:ascii="Times New Roman" w:hAnsi="Times New Roman" w:cs="Times New Roman"/>
-          <w:sz w:val="28"/>
-          <w:szCs w:val="28"/>
-          <w:lang w:val="en-US"/>
-        </w:rPr>
-        <w:tab/>
-      </w:r>
-      <w:r>
-        <w:rPr>
-          <w:rFonts w:ascii="Times New Roman" w:hAnsi="Times New Roman" w:cs="Times New Roman"/>
-          <w:sz w:val="28"/>
-          <w:szCs w:val="28"/>
-          <w:lang w:val="en-US"/>
-        </w:rPr>
-        <w:tab/>
-      </w:r>
-      <w:r>
-        <w:rPr>
-          <w:rFonts w:ascii="Times New Roman" w:hAnsi="Times New Roman" w:cs="Times New Roman"/>
-          <w:sz w:val="28"/>
-          <w:szCs w:val="28"/>
-          <w:lang w:val="en-US"/>
-        </w:rPr>
-        <w:tab/>
-      </w:r>
-      <w:r>
-        <w:rPr>
-          <w:rFonts w:ascii="Times New Roman" w:hAnsi="Times New Roman" w:cs="Times New Roman"/>
-          <w:b/>
-          <w:bCs/>
-          <w:sz w:val="28"/>
-          <w:szCs w:val="28"/>
-          <w:lang w:val="en-US"/>
+        </w:rPr>
+        <w:tab/>
+      </w:r>
+      <w:r>
+        <w:rPr>
+          <w:rFonts w:ascii="Times New Roman" w:hAnsi="Times New Roman" w:cs="Times New Roman"/>
+          <w:sz w:val="28"/>
+          <w:szCs w:val="28"/>
+        </w:rPr>
+        <w:tab/>
+      </w:r>
+      <w:r>
+        <w:rPr>
+          <w:rFonts w:ascii="Times New Roman" w:hAnsi="Times New Roman" w:cs="Times New Roman"/>
+          <w:sz w:val="28"/>
+          <w:szCs w:val="28"/>
+        </w:rPr>
+        <w:tab/>
+      </w:r>
+      <w:r>
+        <w:rPr>
+          <w:rFonts w:ascii="Times New Roman" w:hAnsi="Times New Roman" w:cs="Times New Roman"/>
+          <w:sz w:val="28"/>
+          <w:szCs w:val="28"/>
+        </w:rPr>
+        <w:tab/>
+      </w:r>
+      <w:r>
+        <w:rPr>
+          <w:rFonts w:ascii="Times New Roman" w:hAnsi="Times New Roman" w:cs="Times New Roman"/>
+          <w:sz w:val="28"/>
+          <w:szCs w:val="28"/>
+        </w:rPr>
+        <w:tab/>
+      </w:r>
+      <w:r>
+        <w:rPr>
+          <w:rFonts w:ascii="Times New Roman" w:hAnsi="Times New Roman" w:cs="Times New Roman"/>
+          <w:sz w:val="28"/>
+          <w:szCs w:val="28"/>
+        </w:rPr>
+        <w:tab/>
+      </w:r>
+      <w:r>
+        <w:rPr>
+          <w:rFonts w:ascii="Times New Roman" w:hAnsi="Times New Roman" w:cs="Times New Roman"/>
+          <w:sz w:val="28"/>
+          <w:szCs w:val="28"/>
+        </w:rPr>
+        <w:tab/>
+      </w:r>
+      <w:r>
+        <w:rPr>
+          <w:rFonts w:ascii="Times New Roman" w:hAnsi="Times New Roman" w:cs="Times New Roman"/>
+          <w:sz w:val="28"/>
+          <w:szCs w:val="28"/>
+        </w:rPr>
+        <w:tab/>
+      </w:r>
+      <w:r>
+        <w:rPr>
+          <w:rFonts w:ascii="Times New Roman" w:hAnsi="Times New Roman" w:cs="Times New Roman"/>
+          <w:sz w:val="28"/>
+          <w:szCs w:val="28"/>
+        </w:rPr>
+        <w:tab/>
+      </w:r>
+      <w:r>
+        <w:rPr>
+          <w:rFonts w:ascii="Times New Roman" w:hAnsi="Times New Roman" w:cs="Times New Roman"/>
+          <w:sz w:val="28"/>
+          <w:szCs w:val="28"/>
+        </w:rPr>
+        <w:tab/>
+      </w:r>
+      <w:r>
+        <w:rPr>
+          <w:rFonts w:ascii="Times New Roman" w:hAnsi="Times New Roman" w:cs="Times New Roman"/>
+          <w:b/>
+          <w:bCs/>
+          <w:sz w:val="28"/>
+          <w:szCs w:val="28"/>
         </w:rPr>
         <w:t>(5)</w:t>
       </w:r>
@@ -1025,24 +1178,21 @@
           <w:rFonts w:ascii="Times New Roman" w:hAnsi="Times New Roman" w:cs="Times New Roman"/>
           <w:sz w:val="28"/>
           <w:szCs w:val="28"/>
-          <w:lang w:val="en-US"/>
-        </w:rPr>
-      </w:pPr>
-      <w:r>
-        <w:rPr>
-          <w:rFonts w:ascii="Times New Roman" w:hAnsi="Times New Roman" w:cs="Times New Roman"/>
-          <w:sz w:val="28"/>
-          <w:szCs w:val="28"/>
-          <w:lang w:val="en-US"/>
-        </w:rPr>
-        <w:t>Festival.</w:t>
-      </w:r>
-      <w:r>
-        <w:rPr>
-          <w:rFonts w:ascii="Times New Roman" w:hAnsi="Times New Roman" w:cs="Times New Roman"/>
-          <w:sz w:val="28"/>
-          <w:szCs w:val="28"/>
-          <w:lang w:val="en-US"/>
+        </w:rPr>
+      </w:pPr>
+      <w:r>
+        <w:rPr>
+          <w:rFonts w:ascii="Times New Roman" w:hAnsi="Times New Roman" w:cs="Times New Roman"/>
+          <w:sz w:val="28"/>
+          <w:szCs w:val="28"/>
+        </w:rPr>
+        <w:t>Festival</w:t>
+      </w:r>
+      <w:r>
+        <w:rPr>
+          <w:rFonts w:ascii="Times New Roman" w:hAnsi="Times New Roman" w:cs="Times New Roman"/>
+          <w:sz w:val="28"/>
+          <w:szCs w:val="28"/>
         </w:rPr>
         <w:t xml:space="preserve">  </w:t>
       </w:r>
@@ -1051,7 +1201,6 @@
           <w:rFonts w:ascii="Times New Roman" w:hAnsi="Times New Roman" w:cs="Times New Roman"/>
           <w:sz w:val="28"/>
           <w:szCs w:val="28"/>
-          <w:lang w:val="en-US"/>
         </w:rPr>
         <w:t xml:space="preserve">             </w:t>
       </w:r>
@@ -1060,7 +1209,6 @@
           <w:rFonts w:ascii="Times New Roman" w:hAnsi="Times New Roman" w:cs="Times New Roman"/>
           <w:sz w:val="28"/>
           <w:szCs w:val="28"/>
-          <w:lang w:val="en-US"/>
         </w:rPr>
         <w:t xml:space="preserve"> </w:t>
       </w:r>
@@ -1069,7 +1217,6 @@
           <w:rFonts w:ascii="Times New Roman" w:hAnsi="Times New Roman" w:cs="Times New Roman"/>
           <w:sz w:val="28"/>
           <w:szCs w:val="28"/>
-          <w:lang w:val="en-US"/>
         </w:rPr>
         <w:t xml:space="preserve">       </w:t>
       </w:r>
@@ -1078,43 +1225,38 @@
           <w:rFonts w:ascii="Times New Roman" w:hAnsi="Times New Roman" w:cs="Times New Roman"/>
           <w:sz w:val="28"/>
           <w:szCs w:val="28"/>
-          <w:lang w:val="en-US"/>
-        </w:rPr>
-        <w:tab/>
-      </w:r>
-      <w:r>
-        <w:rPr>
-          <w:rFonts w:ascii="Times New Roman" w:hAnsi="Times New Roman" w:cs="Times New Roman"/>
-          <w:sz w:val="28"/>
-          <w:szCs w:val="28"/>
-          <w:lang w:val="en-US"/>
-        </w:rPr>
-        <w:tab/>
-      </w:r>
-      <w:r>
-        <w:rPr>
-          <w:rFonts w:ascii="Times New Roman" w:hAnsi="Times New Roman" w:cs="Times New Roman"/>
-          <w:sz w:val="28"/>
-          <w:szCs w:val="28"/>
-          <w:lang w:val="en-US"/>
-        </w:rPr>
-        <w:tab/>
-      </w:r>
-      <w:r>
-        <w:rPr>
-          <w:rFonts w:ascii="Times New Roman" w:hAnsi="Times New Roman" w:cs="Times New Roman"/>
-          <w:sz w:val="28"/>
-          <w:szCs w:val="28"/>
-          <w:lang w:val="en-US"/>
-        </w:rPr>
-        <w:tab/>
-      </w:r>
-      <w:r>
-        <w:rPr>
-          <w:rFonts w:ascii="Times New Roman" w:hAnsi="Times New Roman" w:cs="Times New Roman"/>
-          <w:sz w:val="28"/>
-          <w:szCs w:val="28"/>
-          <w:lang w:val="en-US"/>
+        </w:rPr>
+        <w:tab/>
+      </w:r>
+      <w:r>
+        <w:rPr>
+          <w:rFonts w:ascii="Times New Roman" w:hAnsi="Times New Roman" w:cs="Times New Roman"/>
+          <w:sz w:val="28"/>
+          <w:szCs w:val="28"/>
+        </w:rPr>
+        <w:tab/>
+      </w:r>
+      <w:r>
+        <w:rPr>
+          <w:rFonts w:ascii="Times New Roman" w:hAnsi="Times New Roman" w:cs="Times New Roman"/>
+          <w:sz w:val="28"/>
+          <w:szCs w:val="28"/>
+        </w:rPr>
+        <w:tab/>
+      </w:r>
+      <w:r>
+        <w:rPr>
+          <w:rFonts w:ascii="Times New Roman" w:hAnsi="Times New Roman" w:cs="Times New Roman"/>
+          <w:sz w:val="28"/>
+          <w:szCs w:val="28"/>
+        </w:rPr>
+        <w:tab/>
+      </w:r>
+      <w:r>
+        <w:rPr>
+          <w:rFonts w:ascii="Times New Roman" w:hAnsi="Times New Roman" w:cs="Times New Roman"/>
+          <w:sz w:val="28"/>
+          <w:szCs w:val="28"/>
         </w:rPr>
         <w:t xml:space="preserve">Onion plant </w:t>
       </w:r>
@@ -1127,24 +1269,21 @@
           <w:rFonts w:ascii="Times New Roman" w:hAnsi="Times New Roman" w:cs="Times New Roman"/>
           <w:sz w:val="28"/>
           <w:szCs w:val="28"/>
-          <w:lang w:val="en-US"/>
-        </w:rPr>
-      </w:pPr>
-      <w:r>
-        <w:rPr>
-          <w:rFonts w:ascii="Times New Roman" w:hAnsi="Times New Roman" w:cs="Times New Roman"/>
-          <w:sz w:val="28"/>
-          <w:szCs w:val="28"/>
-          <w:lang w:val="en-US"/>
-        </w:rPr>
-        <w:t>Herbs.</w:t>
-      </w:r>
-      <w:r>
-        <w:rPr>
-          <w:rFonts w:ascii="Times New Roman" w:hAnsi="Times New Roman" w:cs="Times New Roman"/>
-          <w:sz w:val="28"/>
-          <w:szCs w:val="28"/>
-          <w:lang w:val="en-US"/>
+        </w:rPr>
+      </w:pPr>
+      <w:r>
+        <w:rPr>
+          <w:rFonts w:ascii="Times New Roman" w:hAnsi="Times New Roman" w:cs="Times New Roman"/>
+          <w:sz w:val="28"/>
+          <w:szCs w:val="28"/>
+        </w:rPr>
+        <w:t>Herbs</w:t>
+      </w:r>
+      <w:r>
+        <w:rPr>
+          <w:rFonts w:ascii="Times New Roman" w:hAnsi="Times New Roman" w:cs="Times New Roman"/>
+          <w:sz w:val="28"/>
+          <w:szCs w:val="28"/>
         </w:rPr>
         <w:t xml:space="preserve">  </w:t>
       </w:r>
@@ -1153,7 +1292,6 @@
           <w:rFonts w:ascii="Times New Roman" w:hAnsi="Times New Roman" w:cs="Times New Roman"/>
           <w:sz w:val="28"/>
           <w:szCs w:val="28"/>
-          <w:lang w:val="en-US"/>
         </w:rPr>
         <w:t xml:space="preserve">            </w:t>
       </w:r>
@@ -1162,7 +1300,6 @@
           <w:rFonts w:ascii="Times New Roman" w:hAnsi="Times New Roman" w:cs="Times New Roman"/>
           <w:sz w:val="28"/>
           <w:szCs w:val="28"/>
-          <w:lang w:val="en-US"/>
         </w:rPr>
         <w:t xml:space="preserve">            </w:t>
       </w:r>
@@ -1171,43 +1308,38 @@
           <w:rFonts w:ascii="Times New Roman" w:hAnsi="Times New Roman" w:cs="Times New Roman"/>
           <w:sz w:val="28"/>
           <w:szCs w:val="28"/>
-          <w:lang w:val="en-US"/>
-        </w:rPr>
-        <w:tab/>
-      </w:r>
-      <w:r>
-        <w:rPr>
-          <w:rFonts w:ascii="Times New Roman" w:hAnsi="Times New Roman" w:cs="Times New Roman"/>
-          <w:sz w:val="28"/>
-          <w:szCs w:val="28"/>
-          <w:lang w:val="en-US"/>
-        </w:rPr>
-        <w:tab/>
-      </w:r>
-      <w:r>
-        <w:rPr>
-          <w:rFonts w:ascii="Times New Roman" w:hAnsi="Times New Roman" w:cs="Times New Roman"/>
-          <w:sz w:val="28"/>
-          <w:szCs w:val="28"/>
-          <w:lang w:val="en-US"/>
-        </w:rPr>
-        <w:tab/>
-      </w:r>
-      <w:r>
-        <w:rPr>
-          <w:rFonts w:ascii="Times New Roman" w:hAnsi="Times New Roman" w:cs="Times New Roman"/>
-          <w:sz w:val="28"/>
-          <w:szCs w:val="28"/>
-          <w:lang w:val="en-US"/>
-        </w:rPr>
-        <w:tab/>
-      </w:r>
-      <w:r>
-        <w:rPr>
-          <w:rFonts w:ascii="Times New Roman" w:hAnsi="Times New Roman" w:cs="Times New Roman"/>
-          <w:sz w:val="28"/>
-          <w:szCs w:val="28"/>
-          <w:lang w:val="en-US"/>
+        </w:rPr>
+        <w:tab/>
+      </w:r>
+      <w:r>
+        <w:rPr>
+          <w:rFonts w:ascii="Times New Roman" w:hAnsi="Times New Roman" w:cs="Times New Roman"/>
+          <w:sz w:val="28"/>
+          <w:szCs w:val="28"/>
+        </w:rPr>
+        <w:tab/>
+      </w:r>
+      <w:r>
+        <w:rPr>
+          <w:rFonts w:ascii="Times New Roman" w:hAnsi="Times New Roman" w:cs="Times New Roman"/>
+          <w:sz w:val="28"/>
+          <w:szCs w:val="28"/>
+        </w:rPr>
+        <w:tab/>
+      </w:r>
+      <w:r>
+        <w:rPr>
+          <w:rFonts w:ascii="Times New Roman" w:hAnsi="Times New Roman" w:cs="Times New Roman"/>
+          <w:sz w:val="28"/>
+          <w:szCs w:val="28"/>
+        </w:rPr>
+        <w:tab/>
+      </w:r>
+      <w:r>
+        <w:rPr>
+          <w:rFonts w:ascii="Times New Roman" w:hAnsi="Times New Roman" w:cs="Times New Roman"/>
+          <w:sz w:val="28"/>
+          <w:szCs w:val="28"/>
         </w:rPr>
         <w:t>Dashain</w:t>
       </w:r>
@@ -1220,24 +1352,21 @@
           <w:rFonts w:ascii="Times New Roman" w:hAnsi="Times New Roman" w:cs="Times New Roman"/>
           <w:sz w:val="28"/>
           <w:szCs w:val="28"/>
-          <w:lang w:val="en-US"/>
-        </w:rPr>
-      </w:pPr>
-      <w:r>
-        <w:rPr>
-          <w:rFonts w:ascii="Times New Roman" w:hAnsi="Times New Roman" w:cs="Times New Roman"/>
-          <w:sz w:val="28"/>
-          <w:szCs w:val="28"/>
-          <w:lang w:val="en-US"/>
-        </w:rPr>
-        <w:t>Wild animal.</w:t>
-      </w:r>
-      <w:r>
-        <w:rPr>
-          <w:rFonts w:ascii="Times New Roman" w:hAnsi="Times New Roman" w:cs="Times New Roman"/>
-          <w:sz w:val="28"/>
-          <w:szCs w:val="28"/>
-          <w:lang w:val="en-US"/>
+        </w:rPr>
+      </w:pPr>
+      <w:r>
+        <w:rPr>
+          <w:rFonts w:ascii="Times New Roman" w:hAnsi="Times New Roman" w:cs="Times New Roman"/>
+          <w:sz w:val="28"/>
+          <w:szCs w:val="28"/>
+        </w:rPr>
+        <w:t>Wild animal</w:t>
+      </w:r>
+      <w:r>
+        <w:rPr>
+          <w:rFonts w:ascii="Times New Roman" w:hAnsi="Times New Roman" w:cs="Times New Roman"/>
+          <w:sz w:val="28"/>
+          <w:szCs w:val="28"/>
         </w:rPr>
         <w:t xml:space="preserve">  </w:t>
       </w:r>
@@ -1246,7 +1375,6 @@
           <w:rFonts w:ascii="Times New Roman" w:hAnsi="Times New Roman" w:cs="Times New Roman"/>
           <w:sz w:val="28"/>
           <w:szCs w:val="28"/>
-          <w:lang w:val="en-US"/>
         </w:rPr>
         <w:t xml:space="preserve">         </w:t>
       </w:r>
@@ -1255,7 +1383,6 @@
           <w:rFonts w:ascii="Times New Roman" w:hAnsi="Times New Roman" w:cs="Times New Roman"/>
           <w:sz w:val="28"/>
           <w:szCs w:val="28"/>
-          <w:lang w:val="en-US"/>
         </w:rPr>
         <w:t xml:space="preserve">    </w:t>
       </w:r>
@@ -1264,43 +1391,38 @@
           <w:rFonts w:ascii="Times New Roman" w:hAnsi="Times New Roman" w:cs="Times New Roman"/>
           <w:sz w:val="28"/>
           <w:szCs w:val="28"/>
-          <w:lang w:val="en-US"/>
-        </w:rPr>
-        <w:tab/>
-      </w:r>
-      <w:r>
-        <w:rPr>
-          <w:rFonts w:ascii="Times New Roman" w:hAnsi="Times New Roman" w:cs="Times New Roman"/>
-          <w:sz w:val="28"/>
-          <w:szCs w:val="28"/>
-          <w:lang w:val="en-US"/>
-        </w:rPr>
-        <w:tab/>
-      </w:r>
-      <w:r>
-        <w:rPr>
-          <w:rFonts w:ascii="Times New Roman" w:hAnsi="Times New Roman" w:cs="Times New Roman"/>
-          <w:sz w:val="28"/>
-          <w:szCs w:val="28"/>
-          <w:lang w:val="en-US"/>
-        </w:rPr>
-        <w:tab/>
-      </w:r>
-      <w:r>
-        <w:rPr>
-          <w:rFonts w:ascii="Times New Roman" w:hAnsi="Times New Roman" w:cs="Times New Roman"/>
-          <w:sz w:val="28"/>
-          <w:szCs w:val="28"/>
-          <w:lang w:val="en-US"/>
-        </w:rPr>
-        <w:tab/>
-      </w:r>
-      <w:r>
-        <w:rPr>
-          <w:rFonts w:ascii="Times New Roman" w:hAnsi="Times New Roman" w:cs="Times New Roman"/>
-          <w:sz w:val="28"/>
-          <w:szCs w:val="28"/>
-          <w:lang w:val="en-US"/>
+        </w:rPr>
+        <w:tab/>
+      </w:r>
+      <w:r>
+        <w:rPr>
+          <w:rFonts w:ascii="Times New Roman" w:hAnsi="Times New Roman" w:cs="Times New Roman"/>
+          <w:sz w:val="28"/>
+          <w:szCs w:val="28"/>
+        </w:rPr>
+        <w:tab/>
+      </w:r>
+      <w:r>
+        <w:rPr>
+          <w:rFonts w:ascii="Times New Roman" w:hAnsi="Times New Roman" w:cs="Times New Roman"/>
+          <w:sz w:val="28"/>
+          <w:szCs w:val="28"/>
+        </w:rPr>
+        <w:tab/>
+      </w:r>
+      <w:r>
+        <w:rPr>
+          <w:rFonts w:ascii="Times New Roman" w:hAnsi="Times New Roman" w:cs="Times New Roman"/>
+          <w:sz w:val="28"/>
+          <w:szCs w:val="28"/>
+        </w:rPr>
+        <w:tab/>
+      </w:r>
+      <w:r>
+        <w:rPr>
+          <w:rFonts w:ascii="Times New Roman" w:hAnsi="Times New Roman" w:cs="Times New Roman"/>
+          <w:sz w:val="28"/>
+          <w:szCs w:val="28"/>
         </w:rPr>
         <w:t>Sal</w:t>
       </w:r>
@@ -1313,60 +1435,53 @@
           <w:rFonts w:ascii="Times New Roman" w:hAnsi="Times New Roman" w:cs="Times New Roman"/>
           <w:sz w:val="28"/>
           <w:szCs w:val="28"/>
-          <w:lang w:val="en-US"/>
-        </w:rPr>
-      </w:pPr>
-      <w:r>
-        <w:rPr>
-          <w:rFonts w:ascii="Times New Roman" w:hAnsi="Times New Roman" w:cs="Times New Roman"/>
-          <w:sz w:val="28"/>
-          <w:szCs w:val="28"/>
-          <w:lang w:val="en-US"/>
-        </w:rPr>
-        <w:t xml:space="preserve">Domestic animal.      </w:t>
-      </w:r>
-      <w:r>
-        <w:rPr>
-          <w:rFonts w:ascii="Times New Roman" w:hAnsi="Times New Roman" w:cs="Times New Roman"/>
-          <w:sz w:val="28"/>
-          <w:szCs w:val="28"/>
-          <w:lang w:val="en-US"/>
-        </w:rPr>
-        <w:tab/>
-      </w:r>
-      <w:r>
-        <w:rPr>
-          <w:rFonts w:ascii="Times New Roman" w:hAnsi="Times New Roman" w:cs="Times New Roman"/>
-          <w:sz w:val="28"/>
-          <w:szCs w:val="28"/>
-          <w:lang w:val="en-US"/>
-        </w:rPr>
-        <w:tab/>
-      </w:r>
-      <w:r>
-        <w:rPr>
-          <w:rFonts w:ascii="Times New Roman" w:hAnsi="Times New Roman" w:cs="Times New Roman"/>
-          <w:sz w:val="28"/>
-          <w:szCs w:val="28"/>
-          <w:lang w:val="en-US"/>
-        </w:rPr>
-        <w:tab/>
-      </w:r>
-      <w:r>
-        <w:rPr>
-          <w:rFonts w:ascii="Times New Roman" w:hAnsi="Times New Roman" w:cs="Times New Roman"/>
-          <w:sz w:val="28"/>
-          <w:szCs w:val="28"/>
-          <w:lang w:val="en-US"/>
-        </w:rPr>
-        <w:tab/>
-      </w:r>
-      <w:r>
-        <w:rPr>
-          <w:rFonts w:ascii="Times New Roman" w:hAnsi="Times New Roman" w:cs="Times New Roman"/>
-          <w:sz w:val="28"/>
-          <w:szCs w:val="28"/>
-          <w:lang w:val="en-US"/>
+        </w:rPr>
+      </w:pPr>
+      <w:r>
+        <w:rPr>
+          <w:rFonts w:ascii="Times New Roman" w:hAnsi="Times New Roman" w:cs="Times New Roman"/>
+          <w:sz w:val="28"/>
+          <w:szCs w:val="28"/>
+        </w:rPr>
+        <w:t xml:space="preserve">Domestic animal      </w:t>
+      </w:r>
+      <w:r>
+        <w:rPr>
+          <w:rFonts w:ascii="Times New Roman" w:hAnsi="Times New Roman" w:cs="Times New Roman"/>
+          <w:sz w:val="28"/>
+          <w:szCs w:val="28"/>
+        </w:rPr>
+        <w:tab/>
+      </w:r>
+      <w:r>
+        <w:rPr>
+          <w:rFonts w:ascii="Times New Roman" w:hAnsi="Times New Roman" w:cs="Times New Roman"/>
+          <w:sz w:val="28"/>
+          <w:szCs w:val="28"/>
+        </w:rPr>
+        <w:tab/>
+      </w:r>
+      <w:r>
+        <w:rPr>
+          <w:rFonts w:ascii="Times New Roman" w:hAnsi="Times New Roman" w:cs="Times New Roman"/>
+          <w:sz w:val="28"/>
+          <w:szCs w:val="28"/>
+        </w:rPr>
+        <w:tab/>
+      </w:r>
+      <w:r>
+        <w:rPr>
+          <w:rFonts w:ascii="Times New Roman" w:hAnsi="Times New Roman" w:cs="Times New Roman"/>
+          <w:sz w:val="28"/>
+          <w:szCs w:val="28"/>
+        </w:rPr>
+        <w:tab/>
+      </w:r>
+      <w:r>
+        <w:rPr>
+          <w:rFonts w:ascii="Times New Roman" w:hAnsi="Times New Roman" w:cs="Times New Roman"/>
+          <w:sz w:val="28"/>
+          <w:szCs w:val="28"/>
         </w:rPr>
         <w:t xml:space="preserve">Tiger </w:t>
       </w:r>
@@ -1379,15 +1494,13 @@
           <w:rFonts w:ascii="Times New Roman" w:hAnsi="Times New Roman" w:cs="Times New Roman"/>
           <w:sz w:val="28"/>
           <w:szCs w:val="28"/>
-          <w:lang w:val="en-US"/>
-        </w:rPr>
-      </w:pPr>
-      <w:r>
-        <w:rPr>
-          <w:rFonts w:ascii="Times New Roman" w:hAnsi="Times New Roman" w:cs="Times New Roman"/>
-          <w:sz w:val="28"/>
-          <w:szCs w:val="28"/>
-          <w:lang w:val="en-US"/>
+        </w:rPr>
+      </w:pPr>
+      <w:r>
+        <w:rPr>
+          <w:rFonts w:ascii="Times New Roman" w:hAnsi="Times New Roman" w:cs="Times New Roman"/>
+          <w:sz w:val="28"/>
+          <w:szCs w:val="28"/>
         </w:rPr>
         <w:t>Tre</w:t>
       </w:r>
@@ -1396,16 +1509,14 @@
           <w:rFonts w:ascii="Times New Roman" w:hAnsi="Times New Roman" w:cs="Times New Roman"/>
           <w:sz w:val="28"/>
           <w:szCs w:val="28"/>
-          <w:lang w:val="en-US"/>
-        </w:rPr>
-        <w:t xml:space="preserve">e.         </w:t>
-      </w:r>
-      <w:r>
-        <w:rPr>
-          <w:rFonts w:ascii="Times New Roman" w:hAnsi="Times New Roman" w:cs="Times New Roman"/>
-          <w:sz w:val="28"/>
-          <w:szCs w:val="28"/>
-          <w:lang w:val="en-US"/>
+        </w:rPr>
+        <w:t xml:space="preserve">e         </w:t>
+      </w:r>
+      <w:r>
+        <w:rPr>
+          <w:rFonts w:ascii="Times New Roman" w:hAnsi="Times New Roman" w:cs="Times New Roman"/>
+          <w:sz w:val="28"/>
+          <w:szCs w:val="28"/>
         </w:rPr>
         <w:t xml:space="preserve">  </w:t>
       </w:r>
@@ -1414,7 +1525,6 @@
           <w:rFonts w:ascii="Times New Roman" w:hAnsi="Times New Roman" w:cs="Times New Roman"/>
           <w:sz w:val="28"/>
           <w:szCs w:val="28"/>
-          <w:lang w:val="en-US"/>
         </w:rPr>
         <w:t xml:space="preserve">                 </w:t>
       </w:r>
@@ -1423,43 +1533,38 @@
           <w:rFonts w:ascii="Times New Roman" w:hAnsi="Times New Roman" w:cs="Times New Roman"/>
           <w:sz w:val="28"/>
           <w:szCs w:val="28"/>
-          <w:lang w:val="en-US"/>
-        </w:rPr>
-        <w:tab/>
-      </w:r>
-      <w:r>
-        <w:rPr>
-          <w:rFonts w:ascii="Times New Roman" w:hAnsi="Times New Roman" w:cs="Times New Roman"/>
-          <w:sz w:val="28"/>
-          <w:szCs w:val="28"/>
-          <w:lang w:val="en-US"/>
-        </w:rPr>
-        <w:tab/>
-      </w:r>
-      <w:r>
-        <w:rPr>
-          <w:rFonts w:ascii="Times New Roman" w:hAnsi="Times New Roman" w:cs="Times New Roman"/>
-          <w:sz w:val="28"/>
-          <w:szCs w:val="28"/>
-          <w:lang w:val="en-US"/>
-        </w:rPr>
-        <w:tab/>
-      </w:r>
-      <w:r>
-        <w:rPr>
-          <w:rFonts w:ascii="Times New Roman" w:hAnsi="Times New Roman" w:cs="Times New Roman"/>
-          <w:sz w:val="28"/>
-          <w:szCs w:val="28"/>
-          <w:lang w:val="en-US"/>
-        </w:rPr>
-        <w:tab/>
-      </w:r>
-      <w:r>
-        <w:rPr>
-          <w:rFonts w:ascii="Times New Roman" w:hAnsi="Times New Roman" w:cs="Times New Roman"/>
-          <w:sz w:val="28"/>
-          <w:szCs w:val="28"/>
-          <w:lang w:val="en-US"/>
+        </w:rPr>
+        <w:tab/>
+      </w:r>
+      <w:r>
+        <w:rPr>
+          <w:rFonts w:ascii="Times New Roman" w:hAnsi="Times New Roman" w:cs="Times New Roman"/>
+          <w:sz w:val="28"/>
+          <w:szCs w:val="28"/>
+        </w:rPr>
+        <w:tab/>
+      </w:r>
+      <w:r>
+        <w:rPr>
+          <w:rFonts w:ascii="Times New Roman" w:hAnsi="Times New Roman" w:cs="Times New Roman"/>
+          <w:sz w:val="28"/>
+          <w:szCs w:val="28"/>
+        </w:rPr>
+        <w:tab/>
+      </w:r>
+      <w:r>
+        <w:rPr>
+          <w:rFonts w:ascii="Times New Roman" w:hAnsi="Times New Roman" w:cs="Times New Roman"/>
+          <w:sz w:val="28"/>
+          <w:szCs w:val="28"/>
+        </w:rPr>
+        <w:tab/>
+      </w:r>
+      <w:r>
+        <w:rPr>
+          <w:rFonts w:ascii="Times New Roman" w:hAnsi="Times New Roman" w:cs="Times New Roman"/>
+          <w:sz w:val="28"/>
+          <w:szCs w:val="28"/>
         </w:rPr>
         <w:t>Goat</w:t>
       </w:r>
@@ -1475,17 +1580,15 @@
           <w:rFonts w:ascii="Times New Roman" w:hAnsi="Times New Roman" w:cs="Times New Roman"/>
           <w:sz w:val="28"/>
           <w:szCs w:val="28"/>
-          <w:lang w:val="en-US"/>
-        </w:rPr>
-      </w:pPr>
-      <w:r>
-        <w:rPr>
-          <w:rFonts w:ascii="Times New Roman" w:hAnsi="Times New Roman" w:cs="Times New Roman"/>
-          <w:b/>
-          <w:bCs/>
-          <w:sz w:val="28"/>
-          <w:szCs w:val="28"/>
-          <w:lang w:val="en-US"/>
+        </w:rPr>
+      </w:pPr>
+      <w:r>
+        <w:rPr>
+          <w:rFonts w:ascii="Times New Roman" w:hAnsi="Times New Roman" w:cs="Times New Roman"/>
+          <w:b/>
+          <w:bCs/>
+          <w:sz w:val="28"/>
+          <w:szCs w:val="28"/>
         </w:rPr>
         <w:t>Fill in</w:t>
       </w:r>
@@ -1496,7 +1599,6 @@
           <w:bCs/>
           <w:sz w:val="28"/>
           <w:szCs w:val="28"/>
-          <w:lang w:val="en-US"/>
         </w:rPr>
         <w:t xml:space="preserve"> the blanks with the given words.</w:t>
       </w:r>
@@ -1507,84 +1609,76 @@
           <w:bCs/>
           <w:sz w:val="28"/>
           <w:szCs w:val="28"/>
-          <w:lang w:val="en-US"/>
-        </w:rPr>
-        <w:tab/>
-      </w:r>
-      <w:r>
-        <w:rPr>
-          <w:rFonts w:ascii="Times New Roman" w:hAnsi="Times New Roman" w:cs="Times New Roman"/>
-          <w:b/>
-          <w:bCs/>
-          <w:sz w:val="28"/>
-          <w:szCs w:val="28"/>
-          <w:lang w:val="en-US"/>
-        </w:rPr>
-        <w:tab/>
-      </w:r>
-      <w:r>
-        <w:rPr>
-          <w:rFonts w:ascii="Times New Roman" w:hAnsi="Times New Roman" w:cs="Times New Roman"/>
-          <w:b/>
-          <w:bCs/>
-          <w:sz w:val="28"/>
-          <w:szCs w:val="28"/>
-          <w:lang w:val="en-US"/>
-        </w:rPr>
-        <w:tab/>
-      </w:r>
-      <w:r>
-        <w:rPr>
-          <w:rFonts w:ascii="Times New Roman" w:hAnsi="Times New Roman" w:cs="Times New Roman"/>
-          <w:b/>
-          <w:bCs/>
-          <w:sz w:val="28"/>
-          <w:szCs w:val="28"/>
-          <w:lang w:val="en-US"/>
-        </w:rPr>
-        <w:tab/>
-      </w:r>
-      <w:r>
-        <w:rPr>
-          <w:rFonts w:ascii="Times New Roman" w:hAnsi="Times New Roman" w:cs="Times New Roman"/>
-          <w:b/>
-          <w:bCs/>
-          <w:sz w:val="28"/>
-          <w:szCs w:val="28"/>
-          <w:lang w:val="en-US"/>
-        </w:rPr>
-        <w:tab/>
-      </w:r>
-      <w:r>
-        <w:rPr>
-          <w:rFonts w:ascii="Times New Roman" w:hAnsi="Times New Roman" w:cs="Times New Roman"/>
-          <w:b/>
-          <w:bCs/>
-          <w:sz w:val="28"/>
-          <w:szCs w:val="28"/>
-          <w:lang w:val="en-US"/>
-        </w:rPr>
-        <w:tab/>
-      </w:r>
-      <w:r>
-        <w:rPr>
-          <w:rFonts w:ascii="Times New Roman" w:hAnsi="Times New Roman" w:cs="Times New Roman"/>
-          <w:b/>
-          <w:bCs/>
-          <w:sz w:val="28"/>
-          <w:szCs w:val="28"/>
-          <w:lang w:val="en-US"/>
-        </w:rPr>
-        <w:tab/>
-      </w:r>
-      <w:r>
-        <w:rPr>
-          <w:rFonts w:ascii="Times New Roman" w:hAnsi="Times New Roman" w:cs="Times New Roman"/>
-          <w:b/>
-          <w:bCs/>
-          <w:sz w:val="28"/>
-          <w:szCs w:val="28"/>
-          <w:lang w:val="en-US"/>
+        </w:rPr>
+        <w:tab/>
+      </w:r>
+      <w:r>
+        <w:rPr>
+          <w:rFonts w:ascii="Times New Roman" w:hAnsi="Times New Roman" w:cs="Times New Roman"/>
+          <w:b/>
+          <w:bCs/>
+          <w:sz w:val="28"/>
+          <w:szCs w:val="28"/>
+        </w:rPr>
+        <w:tab/>
+      </w:r>
+      <w:r>
+        <w:rPr>
+          <w:rFonts w:ascii="Times New Roman" w:hAnsi="Times New Roman" w:cs="Times New Roman"/>
+          <w:b/>
+          <w:bCs/>
+          <w:sz w:val="28"/>
+          <w:szCs w:val="28"/>
+        </w:rPr>
+        <w:tab/>
+      </w:r>
+      <w:r>
+        <w:rPr>
+          <w:rFonts w:ascii="Times New Roman" w:hAnsi="Times New Roman" w:cs="Times New Roman"/>
+          <w:b/>
+          <w:bCs/>
+          <w:sz w:val="28"/>
+          <w:szCs w:val="28"/>
+        </w:rPr>
+        <w:tab/>
+      </w:r>
+      <w:r>
+        <w:rPr>
+          <w:rFonts w:ascii="Times New Roman" w:hAnsi="Times New Roman" w:cs="Times New Roman"/>
+          <w:b/>
+          <w:bCs/>
+          <w:sz w:val="28"/>
+          <w:szCs w:val="28"/>
+        </w:rPr>
+        <w:tab/>
+      </w:r>
+      <w:r>
+        <w:rPr>
+          <w:rFonts w:ascii="Times New Roman" w:hAnsi="Times New Roman" w:cs="Times New Roman"/>
+          <w:b/>
+          <w:bCs/>
+          <w:sz w:val="28"/>
+          <w:szCs w:val="28"/>
+        </w:rPr>
+        <w:tab/>
+      </w:r>
+      <w:r>
+        <w:rPr>
+          <w:rFonts w:ascii="Times New Roman" w:hAnsi="Times New Roman" w:cs="Times New Roman"/>
+          <w:b/>
+          <w:bCs/>
+          <w:sz w:val="28"/>
+          <w:szCs w:val="28"/>
+        </w:rPr>
+        <w:tab/>
+      </w:r>
+      <w:r>
+        <w:rPr>
+          <w:rFonts w:ascii="Times New Roman" w:hAnsi="Times New Roman" w:cs="Times New Roman"/>
+          <w:b/>
+          <w:bCs/>
+          <w:sz w:val="28"/>
+          <w:szCs w:val="28"/>
         </w:rPr>
         <w:t>(5)</w:t>
       </w:r>
@@ -1598,17 +1692,15 @@
           <w:bCs/>
           <w:sz w:val="28"/>
           <w:szCs w:val="28"/>
-          <w:lang w:val="en-US"/>
-        </w:rPr>
-      </w:pPr>
-      <w:r>
-        <w:rPr>
-          <w:rFonts w:ascii="Times New Roman" w:hAnsi="Times New Roman" w:cs="Times New Roman"/>
-          <w:b/>
-          <w:bCs/>
-          <w:sz w:val="28"/>
-          <w:szCs w:val="28"/>
-          <w:lang w:val="en-US"/>
+        </w:rPr>
+      </w:pPr>
+      <w:r>
+        <w:rPr>
+          <w:rFonts w:ascii="Times New Roman" w:hAnsi="Times New Roman" w:cs="Times New Roman"/>
+          <w:b/>
+          <w:bCs/>
+          <w:sz w:val="28"/>
+          <w:szCs w:val="28"/>
         </w:rPr>
         <w:t>(milk</w:t>
       </w:r>
@@ -1619,7 +1711,6 @@
           <w:bCs/>
           <w:sz w:val="28"/>
           <w:szCs w:val="28"/>
-          <w:lang w:val="en-US"/>
         </w:rPr>
         <w:t>,</w:t>
       </w:r>
@@ -1630,7 +1721,6 @@
           <w:bCs/>
           <w:sz w:val="28"/>
           <w:szCs w:val="28"/>
-          <w:lang w:val="en-US"/>
         </w:rPr>
         <w:t xml:space="preserve"> Tihar</w:t>
       </w:r>
@@ -1641,7 +1731,6 @@
           <w:bCs/>
           <w:sz w:val="28"/>
           <w:szCs w:val="28"/>
-          <w:lang w:val="en-US"/>
         </w:rPr>
         <w:t xml:space="preserve">, </w:t>
       </w:r>
@@ -1652,18 +1741,26 @@
           <w:bCs/>
           <w:sz w:val="28"/>
           <w:szCs w:val="28"/>
-          <w:lang w:val="en-US"/>
-        </w:rPr>
-        <w:t>Wild</w:t>
-      </w:r>
-      <w:r>
-        <w:rPr>
-          <w:rFonts w:ascii="Times New Roman" w:hAnsi="Times New Roman" w:cs="Times New Roman"/>
-          <w:b/>
-          <w:bCs/>
-          <w:sz w:val="28"/>
-          <w:szCs w:val="28"/>
-          <w:lang w:val="en-US"/>
+        </w:rPr>
+        <w:t>w</w:t>
+      </w:r>
+      <w:r>
+        <w:rPr>
+          <w:rFonts w:ascii="Times New Roman" w:hAnsi="Times New Roman" w:cs="Times New Roman"/>
+          <w:b/>
+          <w:bCs/>
+          <w:sz w:val="28"/>
+          <w:szCs w:val="28"/>
+        </w:rPr>
+        <w:t>ild</w:t>
+      </w:r>
+      <w:r>
+        <w:rPr>
+          <w:rFonts w:ascii="Times New Roman" w:hAnsi="Times New Roman" w:cs="Times New Roman"/>
+          <w:b/>
+          <w:bCs/>
+          <w:sz w:val="28"/>
+          <w:szCs w:val="28"/>
         </w:rPr>
         <w:t xml:space="preserve">, </w:t>
       </w:r>
@@ -1674,18 +1771,26 @@
           <w:bCs/>
           <w:sz w:val="28"/>
           <w:szCs w:val="28"/>
-          <w:lang w:val="en-US"/>
-        </w:rPr>
-        <w:t>Tree</w:t>
-      </w:r>
-      <w:r>
-        <w:rPr>
-          <w:rFonts w:ascii="Times New Roman" w:hAnsi="Times New Roman" w:cs="Times New Roman"/>
-          <w:b/>
-          <w:bCs/>
-          <w:sz w:val="28"/>
-          <w:szCs w:val="28"/>
-          <w:lang w:val="en-US"/>
+        </w:rPr>
+        <w:t>t</w:t>
+      </w:r>
+      <w:r>
+        <w:rPr>
+          <w:rFonts w:ascii="Times New Roman" w:hAnsi="Times New Roman" w:cs="Times New Roman"/>
+          <w:b/>
+          <w:bCs/>
+          <w:sz w:val="28"/>
+          <w:szCs w:val="28"/>
+        </w:rPr>
+        <w:t>ree</w:t>
+      </w:r>
+      <w:r>
+        <w:rPr>
+          <w:rFonts w:ascii="Times New Roman" w:hAnsi="Times New Roman" w:cs="Times New Roman"/>
+          <w:b/>
+          <w:bCs/>
+          <w:sz w:val="28"/>
+          <w:szCs w:val="28"/>
         </w:rPr>
         <w:t xml:space="preserve">, </w:t>
       </w:r>
@@ -1696,9 +1801,18 @@
           <w:bCs/>
           <w:sz w:val="28"/>
           <w:szCs w:val="28"/>
-          <w:lang w:val="en-US"/>
-        </w:rPr>
-        <w:t>Rose)</w:t>
+        </w:rPr>
+        <w:t>r</w:t>
+      </w:r>
+      <w:r>
+        <w:rPr>
+          <w:rFonts w:ascii="Times New Roman" w:hAnsi="Times New Roman" w:cs="Times New Roman"/>
+          <w:b/>
+          <w:bCs/>
+          <w:sz w:val="28"/>
+          <w:szCs w:val="28"/>
+        </w:rPr>
+        <w:t>ose)</w:t>
       </w:r>
     </w:p>
     <w:p>
@@ -1713,15 +1827,13 @@
           <w:rFonts w:ascii="Times New Roman" w:hAnsi="Times New Roman" w:cs="Times New Roman"/>
           <w:sz w:val="28"/>
           <w:szCs w:val="28"/>
-          <w:lang w:val="en-US"/>
-        </w:rPr>
-      </w:pPr>
-      <w:r>
-        <w:rPr>
-          <w:rFonts w:ascii="Times New Roman" w:hAnsi="Times New Roman" w:cs="Times New Roman"/>
-          <w:sz w:val="28"/>
-          <w:szCs w:val="28"/>
-          <w:lang w:val="en-US"/>
+        </w:rPr>
+      </w:pPr>
+      <w:r>
+        <w:rPr>
+          <w:rFonts w:ascii="Times New Roman" w:hAnsi="Times New Roman" w:cs="Times New Roman"/>
+          <w:sz w:val="28"/>
+          <w:szCs w:val="28"/>
         </w:rPr>
         <w:t xml:space="preserve">Cow gives </w:t>
       </w:r>
@@ -1730,7 +1842,6 @@
           <w:rFonts w:ascii="Times New Roman" w:hAnsi="Times New Roman" w:cs="Times New Roman"/>
           <w:sz w:val="28"/>
           <w:szCs w:val="28"/>
-          <w:lang w:val="en-US"/>
         </w:rPr>
         <w:t>as ___________.</w:t>
       </w:r>
@@ -1747,15 +1858,13 @@
           <w:rFonts w:ascii="Times New Roman" w:hAnsi="Times New Roman" w:cs="Times New Roman"/>
           <w:sz w:val="28"/>
           <w:szCs w:val="28"/>
-          <w:lang w:val="en-US"/>
-        </w:rPr>
-      </w:pPr>
-      <w:r>
-        <w:rPr>
-          <w:rFonts w:ascii="Times New Roman" w:hAnsi="Times New Roman" w:cs="Times New Roman"/>
-          <w:sz w:val="28"/>
-          <w:szCs w:val="28"/>
-          <w:lang w:val="en-US"/>
+        </w:rPr>
+      </w:pPr>
+      <w:r>
+        <w:rPr>
+          <w:rFonts w:ascii="Times New Roman" w:hAnsi="Times New Roman" w:cs="Times New Roman"/>
+          <w:sz w:val="28"/>
+          <w:szCs w:val="28"/>
         </w:rPr>
         <w:t>Lion is the _________animal.</w:t>
       </w:r>
@@ -1772,17 +1881,39 @@
           <w:rFonts w:ascii="Times New Roman" w:hAnsi="Times New Roman" w:cs="Times New Roman"/>
           <w:sz w:val="28"/>
           <w:szCs w:val="28"/>
-          <w:lang w:val="en-US"/>
-        </w:rPr>
-      </w:pPr>
-      <w:r>
-        <w:rPr>
-          <w:rFonts w:ascii="Times New Roman" w:hAnsi="Times New Roman" w:cs="Times New Roman"/>
-          <w:sz w:val="28"/>
-          <w:szCs w:val="28"/>
-          <w:lang w:val="en-US"/>
-        </w:rPr>
-        <w:t>__________is the festival.</w:t>
+        </w:rPr>
+      </w:pPr>
+      <w:r>
+        <w:rPr>
+          <w:rFonts w:ascii="Times New Roman" w:hAnsi="Times New Roman" w:cs="Times New Roman"/>
+          <w:sz w:val="28"/>
+          <w:szCs w:val="28"/>
+        </w:rPr>
+        <w:t>__________is</w:t>
+      </w:r>
+      <w:r>
+        <w:rPr>
+          <w:rFonts w:ascii="Times New Roman" w:hAnsi="Times New Roman" w:cs="Times New Roman"/>
+          <w:sz w:val="28"/>
+          <w:szCs w:val="28"/>
+        </w:rPr>
+        <w:t xml:space="preserve"> a</w:t>
+      </w:r>
+      <w:r>
+        <w:rPr>
+          <w:rFonts w:ascii="Times New Roman" w:hAnsi="Times New Roman" w:cs="Times New Roman"/>
+          <w:sz w:val="28"/>
+          <w:szCs w:val="28"/>
+        </w:rPr>
+        <w:t xml:space="preserve"> </w:t>
+      </w:r>
+      <w:r>
+        <w:rPr>
+          <w:rFonts w:ascii="Times New Roman" w:hAnsi="Times New Roman" w:cs="Times New Roman"/>
+          <w:sz w:val="28"/>
+          <w:szCs w:val="28"/>
+        </w:rPr>
+        <w:t>festival.</w:t>
       </w:r>
     </w:p>
     <w:p>
@@ -1797,17 +1928,31 @@
           <w:rFonts w:ascii="Times New Roman" w:hAnsi="Times New Roman" w:cs="Times New Roman"/>
           <w:sz w:val="28"/>
           <w:szCs w:val="28"/>
-          <w:lang w:val="en-US"/>
-        </w:rPr>
-      </w:pPr>
-      <w:r>
-        <w:rPr>
-          <w:rFonts w:ascii="Times New Roman" w:hAnsi="Times New Roman" w:cs="Times New Roman"/>
-          <w:sz w:val="28"/>
-          <w:szCs w:val="28"/>
-          <w:lang w:val="en-US"/>
-        </w:rPr>
-        <w:t>Very tall and strong plants are ______.</w:t>
+        </w:rPr>
+      </w:pPr>
+      <w:r>
+        <w:rPr>
+          <w:rFonts w:ascii="Times New Roman" w:hAnsi="Times New Roman" w:cs="Times New Roman"/>
+          <w:sz w:val="28"/>
+          <w:szCs w:val="28"/>
+        </w:rPr>
+        <w:t>Very tall and strong plants are ______</w:t>
+      </w:r>
+      <w:r>
+        <w:rPr>
+          <w:rFonts w:ascii="Times New Roman" w:hAnsi="Times New Roman" w:cs="Times New Roman"/>
+          <w:sz w:val="28"/>
+          <w:szCs w:val="28"/>
+        </w:rPr>
+        <w:t>______</w:t>
+      </w:r>
+      <w:r>
+        <w:rPr>
+          <w:rFonts w:ascii="Times New Roman" w:hAnsi="Times New Roman" w:cs="Times New Roman"/>
+          <w:sz w:val="28"/>
+          <w:szCs w:val="28"/>
+        </w:rPr>
+        <w:t>.</w:t>
       </w:r>
     </w:p>
     <w:p>
@@ -1822,15 +1967,13 @@
           <w:rFonts w:ascii="Times New Roman" w:hAnsi="Times New Roman" w:cs="Times New Roman"/>
           <w:sz w:val="28"/>
           <w:szCs w:val="28"/>
-          <w:lang w:val="en-US"/>
-        </w:rPr>
-      </w:pPr>
-      <w:r>
-        <w:rPr>
-          <w:rFonts w:ascii="Times New Roman" w:hAnsi="Times New Roman" w:cs="Times New Roman"/>
-          <w:sz w:val="28"/>
-          <w:szCs w:val="28"/>
-          <w:lang w:val="en-US"/>
+        </w:rPr>
+      </w:pPr>
+      <w:r>
+        <w:rPr>
+          <w:rFonts w:ascii="Times New Roman" w:hAnsi="Times New Roman" w:cs="Times New Roman"/>
+          <w:sz w:val="28"/>
+          <w:szCs w:val="28"/>
         </w:rPr>
         <w:t>_________is shrubs plant.</w:t>
       </w:r>
@@ -1846,17 +1989,15 @@
           <w:rFonts w:ascii="Times New Roman" w:hAnsi="Times New Roman" w:cs="Times New Roman"/>
           <w:sz w:val="28"/>
           <w:szCs w:val="28"/>
-          <w:lang w:val="en-US"/>
-        </w:rPr>
-      </w:pPr>
-      <w:r>
-        <w:rPr>
-          <w:rFonts w:ascii="Times New Roman" w:hAnsi="Times New Roman" w:cs="Times New Roman"/>
-          <w:b/>
-          <w:bCs/>
-          <w:sz w:val="28"/>
-          <w:szCs w:val="28"/>
-          <w:lang w:val="en-US"/>
+        </w:rPr>
+      </w:pPr>
+      <w:r>
+        <w:rPr>
+          <w:rFonts w:ascii="Times New Roman" w:hAnsi="Times New Roman" w:cs="Times New Roman"/>
+          <w:b/>
+          <w:bCs/>
+          <w:sz w:val="28"/>
+          <w:szCs w:val="28"/>
         </w:rPr>
         <w:t>Write the missing letters.</w:t>
       </w:r>
@@ -1867,106 +2008,96 @@
           <w:bCs/>
           <w:sz w:val="28"/>
           <w:szCs w:val="28"/>
-          <w:lang w:val="en-US"/>
-        </w:rPr>
-        <w:tab/>
-      </w:r>
-      <w:r>
-        <w:rPr>
-          <w:rFonts w:ascii="Times New Roman" w:hAnsi="Times New Roman" w:cs="Times New Roman"/>
-          <w:b/>
-          <w:bCs/>
-          <w:sz w:val="28"/>
-          <w:szCs w:val="28"/>
-          <w:lang w:val="en-US"/>
-        </w:rPr>
-        <w:tab/>
-      </w:r>
-      <w:r>
-        <w:rPr>
-          <w:rFonts w:ascii="Times New Roman" w:hAnsi="Times New Roman" w:cs="Times New Roman"/>
-          <w:b/>
-          <w:bCs/>
-          <w:sz w:val="28"/>
-          <w:szCs w:val="28"/>
-          <w:lang w:val="en-US"/>
-        </w:rPr>
-        <w:tab/>
-      </w:r>
-      <w:r>
-        <w:rPr>
-          <w:rFonts w:ascii="Times New Roman" w:hAnsi="Times New Roman" w:cs="Times New Roman"/>
-          <w:b/>
-          <w:bCs/>
-          <w:sz w:val="28"/>
-          <w:szCs w:val="28"/>
-          <w:lang w:val="en-US"/>
-        </w:rPr>
-        <w:tab/>
-      </w:r>
-      <w:r>
-        <w:rPr>
-          <w:rFonts w:ascii="Times New Roman" w:hAnsi="Times New Roman" w:cs="Times New Roman"/>
-          <w:b/>
-          <w:bCs/>
-          <w:sz w:val="28"/>
-          <w:szCs w:val="28"/>
-          <w:lang w:val="en-US"/>
-        </w:rPr>
-        <w:tab/>
-      </w:r>
-      <w:r>
-        <w:rPr>
-          <w:rFonts w:ascii="Times New Roman" w:hAnsi="Times New Roman" w:cs="Times New Roman"/>
-          <w:b/>
-          <w:bCs/>
-          <w:sz w:val="28"/>
-          <w:szCs w:val="28"/>
-          <w:lang w:val="en-US"/>
-        </w:rPr>
-        <w:tab/>
-      </w:r>
-      <w:r>
-        <w:rPr>
-          <w:rFonts w:ascii="Times New Roman" w:hAnsi="Times New Roman" w:cs="Times New Roman"/>
-          <w:b/>
-          <w:bCs/>
-          <w:sz w:val="28"/>
-          <w:szCs w:val="28"/>
-          <w:lang w:val="en-US"/>
-        </w:rPr>
-        <w:tab/>
-      </w:r>
-      <w:r>
-        <w:rPr>
-          <w:rFonts w:ascii="Times New Roman" w:hAnsi="Times New Roman" w:cs="Times New Roman"/>
-          <w:b/>
-          <w:bCs/>
-          <w:sz w:val="28"/>
-          <w:szCs w:val="28"/>
-          <w:lang w:val="en-US"/>
-        </w:rPr>
-        <w:tab/>
-      </w:r>
-      <w:r>
-        <w:rPr>
-          <w:rFonts w:ascii="Times New Roman" w:hAnsi="Times New Roman" w:cs="Times New Roman"/>
-          <w:b/>
-          <w:bCs/>
-          <w:sz w:val="28"/>
-          <w:szCs w:val="28"/>
-          <w:lang w:val="en-US"/>
-        </w:rPr>
-        <w:tab/>
-      </w:r>
-      <w:r>
-        <w:rPr>
-          <w:rFonts w:ascii="Times New Roman" w:hAnsi="Times New Roman" w:cs="Times New Roman"/>
-          <w:b/>
-          <w:bCs/>
-          <w:sz w:val="28"/>
-          <w:szCs w:val="28"/>
-          <w:lang w:val="en-US"/>
+        </w:rPr>
+        <w:tab/>
+      </w:r>
+      <w:r>
+        <w:rPr>
+          <w:rFonts w:ascii="Times New Roman" w:hAnsi="Times New Roman" w:cs="Times New Roman"/>
+          <w:b/>
+          <w:bCs/>
+          <w:sz w:val="28"/>
+          <w:szCs w:val="28"/>
+        </w:rPr>
+        <w:tab/>
+      </w:r>
+      <w:r>
+        <w:rPr>
+          <w:rFonts w:ascii="Times New Roman" w:hAnsi="Times New Roman" w:cs="Times New Roman"/>
+          <w:b/>
+          <w:bCs/>
+          <w:sz w:val="28"/>
+          <w:szCs w:val="28"/>
+        </w:rPr>
+        <w:tab/>
+      </w:r>
+      <w:r>
+        <w:rPr>
+          <w:rFonts w:ascii="Times New Roman" w:hAnsi="Times New Roman" w:cs="Times New Roman"/>
+          <w:b/>
+          <w:bCs/>
+          <w:sz w:val="28"/>
+          <w:szCs w:val="28"/>
+        </w:rPr>
+        <w:tab/>
+      </w:r>
+      <w:r>
+        <w:rPr>
+          <w:rFonts w:ascii="Times New Roman" w:hAnsi="Times New Roman" w:cs="Times New Roman"/>
+          <w:b/>
+          <w:bCs/>
+          <w:sz w:val="28"/>
+          <w:szCs w:val="28"/>
+        </w:rPr>
+        <w:tab/>
+      </w:r>
+      <w:r>
+        <w:rPr>
+          <w:rFonts w:ascii="Times New Roman" w:hAnsi="Times New Roman" w:cs="Times New Roman"/>
+          <w:b/>
+          <w:bCs/>
+          <w:sz w:val="28"/>
+          <w:szCs w:val="28"/>
+        </w:rPr>
+        <w:tab/>
+      </w:r>
+      <w:r>
+        <w:rPr>
+          <w:rFonts w:ascii="Times New Roman" w:hAnsi="Times New Roman" w:cs="Times New Roman"/>
+          <w:b/>
+          <w:bCs/>
+          <w:sz w:val="28"/>
+          <w:szCs w:val="28"/>
+        </w:rPr>
+        <w:tab/>
+      </w:r>
+      <w:r>
+        <w:rPr>
+          <w:rFonts w:ascii="Times New Roman" w:hAnsi="Times New Roman" w:cs="Times New Roman"/>
+          <w:b/>
+          <w:bCs/>
+          <w:sz w:val="28"/>
+          <w:szCs w:val="28"/>
+        </w:rPr>
+        <w:tab/>
+      </w:r>
+      <w:r>
+        <w:rPr>
+          <w:rFonts w:ascii="Times New Roman" w:hAnsi="Times New Roman" w:cs="Times New Roman"/>
+          <w:b/>
+          <w:bCs/>
+          <w:sz w:val="28"/>
+          <w:szCs w:val="28"/>
+        </w:rPr>
+        <w:tab/>
+      </w:r>
+      <w:r>
+        <w:rPr>
+          <w:rFonts w:ascii="Times New Roman" w:hAnsi="Times New Roman" w:cs="Times New Roman"/>
+          <w:b/>
+          <w:bCs/>
+          <w:sz w:val="28"/>
+          <w:szCs w:val="28"/>
         </w:rPr>
         <w:t>(</w:t>
       </w:r>
@@ -1977,7 +2108,6 @@
           <w:bCs/>
           <w:sz w:val="28"/>
           <w:szCs w:val="28"/>
-          <w:lang w:val="en-US"/>
         </w:rPr>
         <w:t>3)</w:t>
       </w:r>
@@ -1989,15 +2119,13 @@
           <w:rFonts w:ascii="Times New Roman" w:hAnsi="Times New Roman" w:cs="Times New Roman"/>
           <w:sz w:val="28"/>
           <w:szCs w:val="28"/>
-          <w:lang w:val="en-US"/>
-        </w:rPr>
-      </w:pPr>
-      <w:r>
-        <w:rPr>
-          <w:rFonts w:ascii="Times New Roman" w:hAnsi="Times New Roman" w:cs="Times New Roman"/>
-          <w:sz w:val="28"/>
-          <w:szCs w:val="28"/>
-          <w:lang w:val="en-US"/>
+        </w:rPr>
+      </w:pPr>
+      <w:r>
+        <w:rPr>
+          <w:rFonts w:ascii="Times New Roman" w:hAnsi="Times New Roman" w:cs="Times New Roman"/>
+          <w:sz w:val="28"/>
+          <w:szCs w:val="28"/>
         </w:rPr>
         <w:t xml:space="preserve">Hol___        </w:t>
       </w:r>
@@ -2006,109 +2134,109 @@
           <w:rFonts w:ascii="Times New Roman" w:hAnsi="Times New Roman" w:cs="Times New Roman"/>
           <w:sz w:val="28"/>
           <w:szCs w:val="28"/>
-          <w:lang w:val="en-US"/>
-        </w:rPr>
-        <w:tab/>
-      </w:r>
-      <w:r>
-        <w:rPr>
-          <w:rFonts w:ascii="Times New Roman" w:hAnsi="Times New Roman" w:cs="Times New Roman"/>
-          <w:sz w:val="28"/>
-          <w:szCs w:val="28"/>
-          <w:lang w:val="en-US"/>
-        </w:rPr>
-        <w:tab/>
-      </w:r>
-      <w:r>
-        <w:rPr>
-          <w:rFonts w:ascii="Times New Roman" w:hAnsi="Times New Roman" w:cs="Times New Roman"/>
-          <w:sz w:val="28"/>
-          <w:szCs w:val="28"/>
-          <w:lang w:val="en-US"/>
-        </w:rPr>
-        <w:tab/>
-      </w:r>
-      <w:r>
-        <w:rPr>
-          <w:rFonts w:ascii="Times New Roman" w:hAnsi="Times New Roman" w:cs="Times New Roman"/>
-          <w:sz w:val="28"/>
-          <w:szCs w:val="28"/>
-          <w:lang w:val="en-US"/>
-        </w:rPr>
-        <w:tab/>
-      </w:r>
-      <w:r>
-        <w:rPr>
-          <w:rFonts w:ascii="Times New Roman" w:hAnsi="Times New Roman" w:cs="Times New Roman"/>
-          <w:sz w:val="28"/>
-          <w:szCs w:val="28"/>
-          <w:lang w:val="en-US"/>
+        </w:rPr>
+        <w:tab/>
+      </w:r>
+      <w:r>
+        <w:rPr>
+          <w:rFonts w:ascii="Times New Roman" w:hAnsi="Times New Roman" w:cs="Times New Roman"/>
+          <w:sz w:val="28"/>
+          <w:szCs w:val="28"/>
+        </w:rPr>
+        <w:tab/>
+      </w:r>
+      <w:r>
+        <w:rPr>
+          <w:rFonts w:ascii="Times New Roman" w:hAnsi="Times New Roman" w:cs="Times New Roman"/>
+          <w:sz w:val="28"/>
+          <w:szCs w:val="28"/>
+        </w:rPr>
+        <w:tab/>
+      </w:r>
+      <w:r>
+        <w:rPr>
+          <w:rFonts w:ascii="Times New Roman" w:hAnsi="Times New Roman" w:cs="Times New Roman"/>
+          <w:sz w:val="28"/>
+          <w:szCs w:val="28"/>
+        </w:rPr>
+        <w:tab/>
+      </w:r>
+      <w:r>
+        <w:rPr>
+          <w:rFonts w:ascii="Times New Roman" w:hAnsi="Times New Roman" w:cs="Times New Roman"/>
+          <w:sz w:val="28"/>
+          <w:szCs w:val="28"/>
         </w:rPr>
         <w:t>D___</w:t>
       </w:r>
-      <w:r>
-        <w:rPr>
-          <w:rFonts w:ascii="Times New Roman" w:hAnsi="Times New Roman" w:cs="Times New Roman"/>
-          <w:sz w:val="28"/>
-          <w:szCs w:val="28"/>
-          <w:lang w:val="en-US"/>
-        </w:rPr>
-        <w:t xml:space="preserve">ve      </w:t>
-      </w:r>
-      <w:r>
-        <w:rPr>
-          <w:rFonts w:ascii="Times New Roman" w:hAnsi="Times New Roman" w:cs="Times New Roman"/>
-          <w:sz w:val="28"/>
-          <w:szCs w:val="28"/>
-          <w:lang w:val="en-US"/>
-        </w:rPr>
-        <w:tab/>
-      </w:r>
-      <w:r>
-        <w:rPr>
-          <w:rFonts w:ascii="Times New Roman" w:hAnsi="Times New Roman" w:cs="Times New Roman"/>
-          <w:sz w:val="28"/>
-          <w:szCs w:val="28"/>
-          <w:lang w:val="en-US"/>
-        </w:rPr>
-        <w:tab/>
-      </w:r>
-      <w:r>
-        <w:rPr>
-          <w:rFonts w:ascii="Times New Roman" w:hAnsi="Times New Roman" w:cs="Times New Roman"/>
-          <w:sz w:val="28"/>
-          <w:szCs w:val="28"/>
-          <w:lang w:val="en-US"/>
-        </w:rPr>
-        <w:tab/>
-      </w:r>
-      <w:r>
-        <w:rPr>
-          <w:rFonts w:ascii="Times New Roman" w:hAnsi="Times New Roman" w:cs="Times New Roman"/>
-          <w:sz w:val="28"/>
-          <w:szCs w:val="28"/>
-          <w:lang w:val="en-US"/>
-        </w:rPr>
-        <w:tab/>
-      </w:r>
-      <w:r>
-        <w:rPr>
-          <w:rFonts w:ascii="Times New Roman" w:hAnsi="Times New Roman" w:cs="Times New Roman"/>
-          <w:sz w:val="28"/>
-          <w:szCs w:val="28"/>
-          <w:lang w:val="en-US"/>
-        </w:rPr>
-        <w:tab/>
-      </w:r>
-      <w:r>
-        <w:rPr>
-          <w:rFonts w:ascii="Times New Roman" w:hAnsi="Times New Roman" w:cs="Times New Roman"/>
-          <w:sz w:val="28"/>
-          <w:szCs w:val="28"/>
-          <w:lang w:val="en-US"/>
+      <w:proofErr w:type="spellStart"/>
+      <w:r>
+        <w:rPr>
+          <w:rFonts w:ascii="Times New Roman" w:hAnsi="Times New Roman" w:cs="Times New Roman"/>
+          <w:sz w:val="28"/>
+          <w:szCs w:val="28"/>
+        </w:rPr>
+        <w:t>ve</w:t>
+      </w:r>
+      <w:proofErr w:type="spellEnd"/>
+      <w:r>
+        <w:rPr>
+          <w:rFonts w:ascii="Times New Roman" w:hAnsi="Times New Roman" w:cs="Times New Roman"/>
+          <w:sz w:val="28"/>
+          <w:szCs w:val="28"/>
+        </w:rPr>
+        <w:t xml:space="preserve">      </w:t>
+      </w:r>
+      <w:r>
+        <w:rPr>
+          <w:rFonts w:ascii="Times New Roman" w:hAnsi="Times New Roman" w:cs="Times New Roman"/>
+          <w:sz w:val="28"/>
+          <w:szCs w:val="28"/>
+        </w:rPr>
+        <w:tab/>
+      </w:r>
+      <w:r>
+        <w:rPr>
+          <w:rFonts w:ascii="Times New Roman" w:hAnsi="Times New Roman" w:cs="Times New Roman"/>
+          <w:sz w:val="28"/>
+          <w:szCs w:val="28"/>
+        </w:rPr>
+        <w:tab/>
+      </w:r>
+      <w:r>
+        <w:rPr>
+          <w:rFonts w:ascii="Times New Roman" w:hAnsi="Times New Roman" w:cs="Times New Roman"/>
+          <w:sz w:val="28"/>
+          <w:szCs w:val="28"/>
+        </w:rPr>
+        <w:tab/>
+      </w:r>
+      <w:r>
+        <w:rPr>
+          <w:rFonts w:ascii="Times New Roman" w:hAnsi="Times New Roman" w:cs="Times New Roman"/>
+          <w:sz w:val="28"/>
+          <w:szCs w:val="28"/>
+        </w:rPr>
+        <w:tab/>
+      </w:r>
+      <w:r>
+        <w:rPr>
+          <w:rFonts w:ascii="Times New Roman" w:hAnsi="Times New Roman" w:cs="Times New Roman"/>
+          <w:sz w:val="28"/>
+          <w:szCs w:val="28"/>
+        </w:rPr>
+        <w:tab/>
+      </w:r>
+      <w:proofErr w:type="spellStart"/>
+      <w:r>
+        <w:rPr>
+          <w:rFonts w:ascii="Times New Roman" w:hAnsi="Times New Roman" w:cs="Times New Roman"/>
+          <w:sz w:val="28"/>
+          <w:szCs w:val="28"/>
         </w:rPr>
         <w:t>Be___r</w:t>
       </w:r>
+      <w:proofErr w:type="spellEnd"/>
     </w:p>
     <w:p>
       <w:pPr>
@@ -2117,7 +2245,6 @@
           <w:rFonts w:ascii="Times New Roman" w:hAnsi="Times New Roman" w:cs="Times New Roman"/>
           <w:sz w:val="28"/>
           <w:szCs w:val="28"/>
-          <w:lang w:val="en-US"/>
         </w:rPr>
       </w:pPr>
     </w:p>
@@ -2128,15 +2255,13 @@
           <w:rFonts w:ascii="Times New Roman" w:hAnsi="Times New Roman" w:cs="Times New Roman"/>
           <w:sz w:val="28"/>
           <w:szCs w:val="28"/>
-          <w:lang w:val="en-US"/>
-        </w:rPr>
-      </w:pPr>
-      <w:r>
-        <w:rPr>
-          <w:rFonts w:ascii="Times New Roman" w:hAnsi="Times New Roman" w:cs="Times New Roman"/>
-          <w:sz w:val="28"/>
-          <w:szCs w:val="28"/>
-          <w:lang w:val="en-US"/>
+        </w:rPr>
+      </w:pPr>
+      <w:r>
+        <w:rPr>
+          <w:rFonts w:ascii="Times New Roman" w:hAnsi="Times New Roman" w:cs="Times New Roman"/>
+          <w:sz w:val="28"/>
+          <w:szCs w:val="28"/>
         </w:rPr>
         <w:t xml:space="preserve">____oat       </w:t>
       </w:r>
@@ -2145,43 +2270,38 @@
           <w:rFonts w:ascii="Times New Roman" w:hAnsi="Times New Roman" w:cs="Times New Roman"/>
           <w:sz w:val="28"/>
           <w:szCs w:val="28"/>
-          <w:lang w:val="en-US"/>
-        </w:rPr>
-        <w:tab/>
-      </w:r>
-      <w:r>
-        <w:rPr>
-          <w:rFonts w:ascii="Times New Roman" w:hAnsi="Times New Roman" w:cs="Times New Roman"/>
-          <w:sz w:val="28"/>
-          <w:szCs w:val="28"/>
-          <w:lang w:val="en-US"/>
-        </w:rPr>
-        <w:tab/>
-      </w:r>
-      <w:r>
-        <w:rPr>
-          <w:rFonts w:ascii="Times New Roman" w:hAnsi="Times New Roman" w:cs="Times New Roman"/>
-          <w:sz w:val="28"/>
-          <w:szCs w:val="28"/>
-          <w:lang w:val="en-US"/>
-        </w:rPr>
-        <w:tab/>
-      </w:r>
-      <w:r>
-        <w:rPr>
-          <w:rFonts w:ascii="Times New Roman" w:hAnsi="Times New Roman" w:cs="Times New Roman"/>
-          <w:sz w:val="28"/>
-          <w:szCs w:val="28"/>
-          <w:lang w:val="en-US"/>
-        </w:rPr>
-        <w:tab/>
-      </w:r>
-      <w:r>
-        <w:rPr>
-          <w:rFonts w:ascii="Times New Roman" w:hAnsi="Times New Roman" w:cs="Times New Roman"/>
-          <w:sz w:val="28"/>
-          <w:szCs w:val="28"/>
-          <w:lang w:val="en-US"/>
+        </w:rPr>
+        <w:tab/>
+      </w:r>
+      <w:r>
+        <w:rPr>
+          <w:rFonts w:ascii="Times New Roman" w:hAnsi="Times New Roman" w:cs="Times New Roman"/>
+          <w:sz w:val="28"/>
+          <w:szCs w:val="28"/>
+        </w:rPr>
+        <w:tab/>
+      </w:r>
+      <w:r>
+        <w:rPr>
+          <w:rFonts w:ascii="Times New Roman" w:hAnsi="Times New Roman" w:cs="Times New Roman"/>
+          <w:sz w:val="28"/>
+          <w:szCs w:val="28"/>
+        </w:rPr>
+        <w:tab/>
+      </w:r>
+      <w:r>
+        <w:rPr>
+          <w:rFonts w:ascii="Times New Roman" w:hAnsi="Times New Roman" w:cs="Times New Roman"/>
+          <w:sz w:val="28"/>
+          <w:szCs w:val="28"/>
+        </w:rPr>
+        <w:tab/>
+      </w:r>
+      <w:r>
+        <w:rPr>
+          <w:rFonts w:ascii="Times New Roman" w:hAnsi="Times New Roman" w:cs="Times New Roman"/>
+          <w:sz w:val="28"/>
+          <w:szCs w:val="28"/>
         </w:rPr>
         <w:t>P</w:t>
       </w:r>
@@ -2190,61 +2310,64 @@
           <w:rFonts w:ascii="Times New Roman" w:hAnsi="Times New Roman" w:cs="Times New Roman"/>
           <w:sz w:val="28"/>
           <w:szCs w:val="28"/>
-          <w:lang w:val="en-US"/>
         </w:rPr>
         <w:t>___</w:t>
       </w:r>
-      <w:r>
-        <w:rPr>
-          <w:rFonts w:ascii="Times New Roman" w:hAnsi="Times New Roman" w:cs="Times New Roman"/>
-          <w:sz w:val="28"/>
-          <w:szCs w:val="28"/>
-          <w:lang w:val="en-US"/>
-        </w:rPr>
-        <w:t xml:space="preserve">epal      </w:t>
-      </w:r>
-      <w:r>
-        <w:rPr>
-          <w:rFonts w:ascii="Times New Roman" w:hAnsi="Times New Roman" w:cs="Times New Roman"/>
-          <w:sz w:val="28"/>
-          <w:szCs w:val="28"/>
-          <w:lang w:val="en-US"/>
-        </w:rPr>
-        <w:tab/>
-      </w:r>
-      <w:r>
-        <w:rPr>
-          <w:rFonts w:ascii="Times New Roman" w:hAnsi="Times New Roman" w:cs="Times New Roman"/>
-          <w:sz w:val="28"/>
-          <w:szCs w:val="28"/>
-          <w:lang w:val="en-US"/>
-        </w:rPr>
-        <w:tab/>
-      </w:r>
-      <w:r>
-        <w:rPr>
-          <w:rFonts w:ascii="Times New Roman" w:hAnsi="Times New Roman" w:cs="Times New Roman"/>
-          <w:sz w:val="28"/>
-          <w:szCs w:val="28"/>
-          <w:lang w:val="en-US"/>
-        </w:rPr>
-        <w:tab/>
-      </w:r>
-      <w:r>
-        <w:rPr>
-          <w:rFonts w:ascii="Times New Roman" w:hAnsi="Times New Roman" w:cs="Times New Roman"/>
-          <w:sz w:val="28"/>
-          <w:szCs w:val="28"/>
-          <w:lang w:val="en-US"/>
-        </w:rPr>
-        <w:tab/>
-      </w:r>
-      <w:r>
-        <w:rPr>
-          <w:rFonts w:ascii="Times New Roman" w:hAnsi="Times New Roman" w:cs="Times New Roman"/>
-          <w:sz w:val="28"/>
-          <w:szCs w:val="28"/>
-          <w:lang w:val="en-US"/>
+      <w:proofErr w:type="spellStart"/>
+      <w:r>
+        <w:rPr>
+          <w:rFonts w:ascii="Times New Roman" w:hAnsi="Times New Roman" w:cs="Times New Roman"/>
+          <w:sz w:val="28"/>
+          <w:szCs w:val="28"/>
+        </w:rPr>
+        <w:t>epal</w:t>
+      </w:r>
+      <w:proofErr w:type="spellEnd"/>
+      <w:r>
+        <w:rPr>
+          <w:rFonts w:ascii="Times New Roman" w:hAnsi="Times New Roman" w:cs="Times New Roman"/>
+          <w:sz w:val="28"/>
+          <w:szCs w:val="28"/>
+        </w:rPr>
+        <w:t xml:space="preserve">      </w:t>
+      </w:r>
+      <w:r>
+        <w:rPr>
+          <w:rFonts w:ascii="Times New Roman" w:hAnsi="Times New Roman" w:cs="Times New Roman"/>
+          <w:sz w:val="28"/>
+          <w:szCs w:val="28"/>
+        </w:rPr>
+        <w:tab/>
+      </w:r>
+      <w:r>
+        <w:rPr>
+          <w:rFonts w:ascii="Times New Roman" w:hAnsi="Times New Roman" w:cs="Times New Roman"/>
+          <w:sz w:val="28"/>
+          <w:szCs w:val="28"/>
+        </w:rPr>
+        <w:tab/>
+      </w:r>
+      <w:r>
+        <w:rPr>
+          <w:rFonts w:ascii="Times New Roman" w:hAnsi="Times New Roman" w:cs="Times New Roman"/>
+          <w:sz w:val="28"/>
+          <w:szCs w:val="28"/>
+        </w:rPr>
+        <w:tab/>
+      </w:r>
+      <w:r>
+        <w:rPr>
+          <w:rFonts w:ascii="Times New Roman" w:hAnsi="Times New Roman" w:cs="Times New Roman"/>
+          <w:sz w:val="28"/>
+          <w:szCs w:val="28"/>
+        </w:rPr>
+        <w:tab/>
+      </w:r>
+      <w:r>
+        <w:rPr>
+          <w:rFonts w:ascii="Times New Roman" w:hAnsi="Times New Roman" w:cs="Times New Roman"/>
+          <w:sz w:val="28"/>
+          <w:szCs w:val="28"/>
         </w:rPr>
         <w:t>Ca</w:t>
       </w:r>
@@ -2253,10 +2376,19 @@
           <w:rFonts w:ascii="Times New Roman" w:hAnsi="Times New Roman" w:cs="Times New Roman"/>
           <w:sz w:val="28"/>
           <w:szCs w:val="28"/>
-          <w:lang w:val="en-US"/>
-        </w:rPr>
-        <w:t>bb___ge</w:t>
-      </w:r>
+        </w:rPr>
+        <w:t>bb___</w:t>
+      </w:r>
+      <w:proofErr w:type="spellStart"/>
+      <w:r>
+        <w:rPr>
+          <w:rFonts w:ascii="Times New Roman" w:hAnsi="Times New Roman" w:cs="Times New Roman"/>
+          <w:sz w:val="28"/>
+          <w:szCs w:val="28"/>
+        </w:rPr>
+        <w:t>ge</w:t>
+      </w:r>
+      <w:proofErr w:type="spellEnd"/>
     </w:p>
     <w:p>
       <w:pPr>
@@ -2269,17 +2401,15 @@
           <w:rFonts w:ascii="Times New Roman" w:hAnsi="Times New Roman" w:cs="Times New Roman"/>
           <w:sz w:val="28"/>
           <w:szCs w:val="28"/>
-          <w:lang w:val="en-US"/>
-        </w:rPr>
-      </w:pPr>
-      <w:r>
-        <w:rPr>
-          <w:rFonts w:ascii="Times New Roman" w:hAnsi="Times New Roman" w:cs="Times New Roman"/>
-          <w:b/>
-          <w:bCs/>
-          <w:sz w:val="28"/>
-          <w:szCs w:val="28"/>
-          <w:lang w:val="en-US"/>
+        </w:rPr>
+      </w:pPr>
+      <w:r>
+        <w:rPr>
+          <w:rFonts w:ascii="Times New Roman" w:hAnsi="Times New Roman" w:cs="Times New Roman"/>
+          <w:b/>
+          <w:bCs/>
+          <w:sz w:val="28"/>
+          <w:szCs w:val="28"/>
         </w:rPr>
         <w:t>Answer the following questions.</w:t>
       </w:r>
@@ -2290,95 +2420,86 @@
           <w:bCs/>
           <w:sz w:val="28"/>
           <w:szCs w:val="28"/>
-          <w:lang w:val="en-US"/>
-        </w:rPr>
-        <w:tab/>
-      </w:r>
-      <w:r>
-        <w:rPr>
-          <w:rFonts w:ascii="Times New Roman" w:hAnsi="Times New Roman" w:cs="Times New Roman"/>
-          <w:b/>
-          <w:bCs/>
-          <w:sz w:val="28"/>
-          <w:szCs w:val="28"/>
-          <w:lang w:val="en-US"/>
-        </w:rPr>
-        <w:tab/>
-      </w:r>
-      <w:r>
-        <w:rPr>
-          <w:rFonts w:ascii="Times New Roman" w:hAnsi="Times New Roman" w:cs="Times New Roman"/>
-          <w:b/>
-          <w:bCs/>
-          <w:sz w:val="28"/>
-          <w:szCs w:val="28"/>
-          <w:lang w:val="en-US"/>
-        </w:rPr>
-        <w:tab/>
-      </w:r>
-      <w:r>
-        <w:rPr>
-          <w:rFonts w:ascii="Times New Roman" w:hAnsi="Times New Roman" w:cs="Times New Roman"/>
-          <w:b/>
-          <w:bCs/>
-          <w:sz w:val="28"/>
-          <w:szCs w:val="28"/>
-          <w:lang w:val="en-US"/>
-        </w:rPr>
-        <w:tab/>
-      </w:r>
-      <w:r>
-        <w:rPr>
-          <w:rFonts w:ascii="Times New Roman" w:hAnsi="Times New Roman" w:cs="Times New Roman"/>
-          <w:b/>
-          <w:bCs/>
-          <w:sz w:val="28"/>
-          <w:szCs w:val="28"/>
-          <w:lang w:val="en-US"/>
-        </w:rPr>
-        <w:tab/>
-      </w:r>
-      <w:r>
-        <w:rPr>
-          <w:rFonts w:ascii="Times New Roman" w:hAnsi="Times New Roman" w:cs="Times New Roman"/>
-          <w:b/>
-          <w:bCs/>
-          <w:sz w:val="28"/>
-          <w:szCs w:val="28"/>
-          <w:lang w:val="en-US"/>
-        </w:rPr>
-        <w:tab/>
-      </w:r>
-      <w:r>
-        <w:rPr>
-          <w:rFonts w:ascii="Times New Roman" w:hAnsi="Times New Roman" w:cs="Times New Roman"/>
-          <w:b/>
-          <w:bCs/>
-          <w:sz w:val="28"/>
-          <w:szCs w:val="28"/>
-          <w:lang w:val="en-US"/>
-        </w:rPr>
-        <w:tab/>
-      </w:r>
-      <w:r>
-        <w:rPr>
-          <w:rFonts w:ascii="Times New Roman" w:hAnsi="Times New Roman" w:cs="Times New Roman"/>
-          <w:b/>
-          <w:bCs/>
-          <w:sz w:val="28"/>
-          <w:szCs w:val="28"/>
-          <w:lang w:val="en-US"/>
-        </w:rPr>
-        <w:tab/>
-      </w:r>
-      <w:r>
-        <w:rPr>
-          <w:rFonts w:ascii="Times New Roman" w:hAnsi="Times New Roman" w:cs="Times New Roman"/>
-          <w:b/>
-          <w:bCs/>
-          <w:sz w:val="28"/>
-          <w:szCs w:val="28"/>
-          <w:lang w:val="en-US"/>
+        </w:rPr>
+        <w:tab/>
+      </w:r>
+      <w:r>
+        <w:rPr>
+          <w:rFonts w:ascii="Times New Roman" w:hAnsi="Times New Roman" w:cs="Times New Roman"/>
+          <w:b/>
+          <w:bCs/>
+          <w:sz w:val="28"/>
+          <w:szCs w:val="28"/>
+        </w:rPr>
+        <w:tab/>
+      </w:r>
+      <w:r>
+        <w:rPr>
+          <w:rFonts w:ascii="Times New Roman" w:hAnsi="Times New Roman" w:cs="Times New Roman"/>
+          <w:b/>
+          <w:bCs/>
+          <w:sz w:val="28"/>
+          <w:szCs w:val="28"/>
+        </w:rPr>
+        <w:tab/>
+      </w:r>
+      <w:r>
+        <w:rPr>
+          <w:rFonts w:ascii="Times New Roman" w:hAnsi="Times New Roman" w:cs="Times New Roman"/>
+          <w:b/>
+          <w:bCs/>
+          <w:sz w:val="28"/>
+          <w:szCs w:val="28"/>
+        </w:rPr>
+        <w:tab/>
+      </w:r>
+      <w:r>
+        <w:rPr>
+          <w:rFonts w:ascii="Times New Roman" w:hAnsi="Times New Roman" w:cs="Times New Roman"/>
+          <w:b/>
+          <w:bCs/>
+          <w:sz w:val="28"/>
+          <w:szCs w:val="28"/>
+        </w:rPr>
+        <w:tab/>
+      </w:r>
+      <w:r>
+        <w:rPr>
+          <w:rFonts w:ascii="Times New Roman" w:hAnsi="Times New Roman" w:cs="Times New Roman"/>
+          <w:b/>
+          <w:bCs/>
+          <w:sz w:val="28"/>
+          <w:szCs w:val="28"/>
+        </w:rPr>
+        <w:tab/>
+      </w:r>
+      <w:r>
+        <w:rPr>
+          <w:rFonts w:ascii="Times New Roman" w:hAnsi="Times New Roman" w:cs="Times New Roman"/>
+          <w:b/>
+          <w:bCs/>
+          <w:sz w:val="28"/>
+          <w:szCs w:val="28"/>
+        </w:rPr>
+        <w:tab/>
+      </w:r>
+      <w:r>
+        <w:rPr>
+          <w:rFonts w:ascii="Times New Roman" w:hAnsi="Times New Roman" w:cs="Times New Roman"/>
+          <w:b/>
+          <w:bCs/>
+          <w:sz w:val="28"/>
+          <w:szCs w:val="28"/>
+        </w:rPr>
+        <w:tab/>
+      </w:r>
+      <w:r>
+        <w:rPr>
+          <w:rFonts w:ascii="Times New Roman" w:hAnsi="Times New Roman" w:cs="Times New Roman"/>
+          <w:b/>
+          <w:bCs/>
+          <w:sz w:val="28"/>
+          <w:szCs w:val="28"/>
         </w:rPr>
         <w:t>(8)</w:t>
       </w:r>
@@ -2394,15 +2515,13 @@
           <w:rFonts w:ascii="Times New Roman" w:hAnsi="Times New Roman" w:cs="Times New Roman"/>
           <w:sz w:val="28"/>
           <w:szCs w:val="28"/>
-          <w:lang w:val="en-US"/>
-        </w:rPr>
-      </w:pPr>
-      <w:r>
-        <w:rPr>
-          <w:rFonts w:ascii="Times New Roman" w:hAnsi="Times New Roman" w:cs="Times New Roman"/>
-          <w:sz w:val="28"/>
-          <w:szCs w:val="28"/>
-          <w:lang w:val="en-US"/>
+        </w:rPr>
+      </w:pPr>
+      <w:r>
+        <w:rPr>
+          <w:rFonts w:ascii="Times New Roman" w:hAnsi="Times New Roman" w:cs="Times New Roman"/>
+          <w:sz w:val="28"/>
+          <w:szCs w:val="28"/>
         </w:rPr>
         <w:t>What is your favorite festival?</w:t>
       </w:r>
@@ -2414,15 +2533,14 @@
           <w:rFonts w:ascii="Times New Roman" w:hAnsi="Times New Roman" w:cs="Times New Roman"/>
           <w:sz w:val="28"/>
           <w:szCs w:val="28"/>
-          <w:lang w:val="en-US"/>
-        </w:rPr>
-      </w:pPr>
-      <w:r>
-        <w:rPr>
-          <w:rFonts w:ascii="Times New Roman" w:hAnsi="Times New Roman" w:cs="Times New Roman"/>
-          <w:sz w:val="28"/>
-          <w:szCs w:val="28"/>
-          <w:lang w:val="en-US"/>
+        </w:rPr>
+      </w:pPr>
+      <w:proofErr w:type="gramStart"/>
+      <w:r>
+        <w:rPr>
+          <w:rFonts w:ascii="Times New Roman" w:hAnsi="Times New Roman" w:cs="Times New Roman"/>
+          <w:sz w:val="28"/>
+          <w:szCs w:val="28"/>
         </w:rPr>
         <w:t>Ans</w:t>
       </w:r>
@@ -2431,9 +2549,33 @@
           <w:rFonts w:ascii="Times New Roman" w:hAnsi="Times New Roman" w:cs="Times New Roman"/>
           <w:sz w:val="28"/>
           <w:szCs w:val="28"/>
-          <w:lang w:val="en-US"/>
-        </w:rPr>
-        <w:t>:- ___________________________.</w:t>
+        </w:rPr>
+        <w:t>:-</w:t>
+      </w:r>
+      <w:proofErr w:type="gramEnd"/>
+      <w:r>
+        <w:rPr>
+          <w:rFonts w:ascii="Times New Roman" w:hAnsi="Times New Roman" w:cs="Times New Roman"/>
+          <w:sz w:val="28"/>
+          <w:szCs w:val="28"/>
+        </w:rPr>
+        <w:t xml:space="preserve"> ___________________________</w:t>
+      </w:r>
+      <w:r>
+        <w:rPr>
+          <w:rFonts w:ascii="Times New Roman" w:hAnsi="Times New Roman" w:cs="Times New Roman"/>
+          <w:sz w:val="28"/>
+          <w:szCs w:val="28"/>
+        </w:rPr>
+        <w:t>_____________________________________</w:t>
+      </w:r>
+      <w:r>
+        <w:rPr>
+          <w:rFonts w:ascii="Times New Roman" w:hAnsi="Times New Roman" w:cs="Times New Roman"/>
+          <w:sz w:val="28"/>
+          <w:szCs w:val="28"/>
+        </w:rPr>
+        <w:t>.</w:t>
       </w:r>
     </w:p>
     <w:p>
@@ -2447,15 +2589,13 @@
           <w:rFonts w:ascii="Times New Roman" w:hAnsi="Times New Roman" w:cs="Times New Roman"/>
           <w:sz w:val="28"/>
           <w:szCs w:val="28"/>
-          <w:lang w:val="en-US"/>
-        </w:rPr>
-      </w:pPr>
-      <w:r>
-        <w:rPr>
-          <w:rFonts w:ascii="Times New Roman" w:hAnsi="Times New Roman" w:cs="Times New Roman"/>
-          <w:sz w:val="28"/>
-          <w:szCs w:val="28"/>
-          <w:lang w:val="en-US"/>
+        </w:rPr>
+      </w:pPr>
+      <w:r>
+        <w:rPr>
+          <w:rFonts w:ascii="Times New Roman" w:hAnsi="Times New Roman" w:cs="Times New Roman"/>
+          <w:sz w:val="28"/>
+          <w:szCs w:val="28"/>
         </w:rPr>
         <w:t>Who gives us egg?</w:t>
       </w:r>
@@ -2467,17 +2607,33 @@
           <w:rFonts w:ascii="Times New Roman" w:hAnsi="Times New Roman" w:cs="Times New Roman"/>
           <w:sz w:val="28"/>
           <w:szCs w:val="28"/>
-          <w:lang w:val="en-US"/>
-        </w:rPr>
-      </w:pPr>
-      <w:r>
-        <w:rPr>
-          <w:rFonts w:ascii="Times New Roman" w:hAnsi="Times New Roman" w:cs="Times New Roman"/>
-          <w:sz w:val="28"/>
-          <w:szCs w:val="28"/>
-          <w:lang w:val="en-US"/>
-        </w:rPr>
-        <w:t>Ans:- ___________________________.</w:t>
+        </w:rPr>
+      </w:pPr>
+      <w:proofErr w:type="gramStart"/>
+      <w:r>
+        <w:rPr>
+          <w:rFonts w:ascii="Times New Roman" w:hAnsi="Times New Roman" w:cs="Times New Roman"/>
+          <w:sz w:val="28"/>
+          <w:szCs w:val="28"/>
+        </w:rPr>
+        <w:t>Ans:-</w:t>
+      </w:r>
+      <w:proofErr w:type="gramEnd"/>
+      <w:r>
+        <w:rPr>
+          <w:rFonts w:ascii="Times New Roman" w:hAnsi="Times New Roman" w:cs="Times New Roman"/>
+          <w:sz w:val="28"/>
+          <w:szCs w:val="28"/>
+        </w:rPr>
+        <w:t xml:space="preserve"> </w:t>
+      </w:r>
+      <w:r>
+        <w:rPr>
+          <w:rFonts w:ascii="Times New Roman" w:hAnsi="Times New Roman" w:cs="Times New Roman"/>
+          <w:sz w:val="28"/>
+          <w:szCs w:val="28"/>
+        </w:rPr>
+        <w:t>________________________________________________________________.</w:t>
       </w:r>
     </w:p>
     <w:p>
@@ -2491,24 +2647,37 @@
           <w:rFonts w:ascii="Times New Roman" w:hAnsi="Times New Roman" w:cs="Times New Roman"/>
           <w:sz w:val="28"/>
           <w:szCs w:val="28"/>
-          <w:lang w:val="en-US"/>
-        </w:rPr>
-      </w:pPr>
-      <w:r>
-        <w:rPr>
-          <w:rFonts w:ascii="Times New Roman" w:hAnsi="Times New Roman" w:cs="Times New Roman"/>
-          <w:sz w:val="28"/>
-          <w:szCs w:val="28"/>
-          <w:lang w:val="en-US"/>
-        </w:rPr>
-        <w:t>What are Herb</w:t>
-      </w:r>
-      <w:r>
-        <w:rPr>
-          <w:rFonts w:ascii="Times New Roman" w:hAnsi="Times New Roman" w:cs="Times New Roman"/>
-          <w:sz w:val="28"/>
-          <w:szCs w:val="28"/>
-          <w:lang w:val="en-US"/>
+        </w:rPr>
+      </w:pPr>
+      <w:r>
+        <w:rPr>
+          <w:rFonts w:ascii="Times New Roman" w:hAnsi="Times New Roman" w:cs="Times New Roman"/>
+          <w:sz w:val="28"/>
+          <w:szCs w:val="28"/>
+        </w:rPr>
+        <w:t xml:space="preserve">What are </w:t>
+      </w:r>
+      <w:r>
+        <w:rPr>
+          <w:rFonts w:ascii="Times New Roman" w:hAnsi="Times New Roman" w:cs="Times New Roman"/>
+          <w:sz w:val="28"/>
+          <w:szCs w:val="28"/>
+        </w:rPr>
+        <w:t>h</w:t>
+      </w:r>
+      <w:r>
+        <w:rPr>
+          <w:rFonts w:ascii="Times New Roman" w:hAnsi="Times New Roman" w:cs="Times New Roman"/>
+          <w:sz w:val="28"/>
+          <w:szCs w:val="28"/>
+        </w:rPr>
+        <w:t>erb</w:t>
+      </w:r>
+      <w:r>
+        <w:rPr>
+          <w:rFonts w:ascii="Times New Roman" w:hAnsi="Times New Roman" w:cs="Times New Roman"/>
+          <w:sz w:val="28"/>
+          <w:szCs w:val="28"/>
         </w:rPr>
         <w:t xml:space="preserve"> plants?</w:t>
       </w:r>
@@ -2520,17 +2689,25 @@
           <w:rFonts w:ascii="Times New Roman" w:hAnsi="Times New Roman" w:cs="Times New Roman"/>
           <w:sz w:val="28"/>
           <w:szCs w:val="28"/>
-          <w:lang w:val="en-US"/>
-        </w:rPr>
-      </w:pPr>
-      <w:r>
-        <w:rPr>
-          <w:rFonts w:ascii="Times New Roman" w:hAnsi="Times New Roman" w:cs="Times New Roman"/>
-          <w:sz w:val="28"/>
-          <w:szCs w:val="28"/>
-          <w:lang w:val="en-US"/>
-        </w:rPr>
-        <w:t>Ans:- ____________________________.</w:t>
+        </w:rPr>
+      </w:pPr>
+      <w:proofErr w:type="gramStart"/>
+      <w:r>
+        <w:rPr>
+          <w:rFonts w:ascii="Times New Roman" w:hAnsi="Times New Roman" w:cs="Times New Roman"/>
+          <w:sz w:val="28"/>
+          <w:szCs w:val="28"/>
+        </w:rPr>
+        <w:t>Ans:-</w:t>
+      </w:r>
+      <w:proofErr w:type="gramEnd"/>
+      <w:r>
+        <w:rPr>
+          <w:rFonts w:ascii="Times New Roman" w:hAnsi="Times New Roman" w:cs="Times New Roman"/>
+          <w:sz w:val="28"/>
+          <w:szCs w:val="28"/>
+        </w:rPr>
+        <w:t xml:space="preserve"> ____________________________.</w:t>
       </w:r>
     </w:p>
     <w:p>
@@ -2544,15 +2721,13 @@
           <w:rFonts w:ascii="Times New Roman" w:hAnsi="Times New Roman" w:cs="Times New Roman"/>
           <w:sz w:val="28"/>
           <w:szCs w:val="28"/>
-          <w:lang w:val="en-US"/>
-        </w:rPr>
-      </w:pPr>
-      <w:r>
-        <w:rPr>
-          <w:rFonts w:ascii="Times New Roman" w:hAnsi="Times New Roman" w:cs="Times New Roman"/>
-          <w:sz w:val="28"/>
-          <w:szCs w:val="28"/>
-          <w:lang w:val="en-US"/>
+        </w:rPr>
+      </w:pPr>
+      <w:r>
+        <w:rPr>
+          <w:rFonts w:ascii="Times New Roman" w:hAnsi="Times New Roman" w:cs="Times New Roman"/>
+          <w:sz w:val="28"/>
+          <w:szCs w:val="28"/>
         </w:rPr>
         <w:t xml:space="preserve">Write any two </w:t>
       </w:r>
@@ -2561,9 +2736,16 @@
           <w:rFonts w:ascii="Times New Roman" w:hAnsi="Times New Roman" w:cs="Times New Roman"/>
           <w:sz w:val="28"/>
           <w:szCs w:val="28"/>
-          <w:lang w:val="en-US"/>
-        </w:rPr>
-        <w:t>Shrub plants.</w:t>
+        </w:rPr>
+        <w:t>s</w:t>
+      </w:r>
+      <w:r>
+        <w:rPr>
+          <w:rFonts w:ascii="Times New Roman" w:hAnsi="Times New Roman" w:cs="Times New Roman"/>
+          <w:sz w:val="28"/>
+          <w:szCs w:val="28"/>
+        </w:rPr>
+        <w:t>hrub plants.</w:t>
       </w:r>
     </w:p>
     <w:p>
@@ -2573,17 +2755,33 @@
           <w:rFonts w:ascii="Times New Roman" w:hAnsi="Times New Roman" w:cs="Times New Roman"/>
           <w:sz w:val="28"/>
           <w:szCs w:val="28"/>
-          <w:lang w:val="en-US"/>
-        </w:rPr>
-      </w:pPr>
-      <w:r>
-        <w:rPr>
-          <w:rFonts w:ascii="Times New Roman" w:hAnsi="Times New Roman" w:cs="Times New Roman"/>
-          <w:sz w:val="28"/>
-          <w:szCs w:val="28"/>
-          <w:lang w:val="en-US"/>
-        </w:rPr>
-        <w:t>Ans:- _____________________________.</w:t>
+        </w:rPr>
+      </w:pPr>
+      <w:proofErr w:type="gramStart"/>
+      <w:r>
+        <w:rPr>
+          <w:rFonts w:ascii="Times New Roman" w:hAnsi="Times New Roman" w:cs="Times New Roman"/>
+          <w:sz w:val="28"/>
+          <w:szCs w:val="28"/>
+        </w:rPr>
+        <w:t>Ans:-</w:t>
+      </w:r>
+      <w:proofErr w:type="gramEnd"/>
+      <w:r>
+        <w:rPr>
+          <w:rFonts w:ascii="Times New Roman" w:hAnsi="Times New Roman" w:cs="Times New Roman"/>
+          <w:sz w:val="28"/>
+          <w:szCs w:val="28"/>
+        </w:rPr>
+        <w:t xml:space="preserve"> </w:t>
+      </w:r>
+      <w:r>
+        <w:rPr>
+          <w:rFonts w:ascii="Times New Roman" w:hAnsi="Times New Roman" w:cs="Times New Roman"/>
+          <w:sz w:val="28"/>
+          <w:szCs w:val="28"/>
+        </w:rPr>
+        <w:t>________________________________________________________________.</w:t>
       </w:r>
     </w:p>
     <w:p>
@@ -2597,128 +2795,138 @@
           <w:rFonts w:ascii="Times New Roman" w:hAnsi="Times New Roman" w:cs="Times New Roman"/>
           <w:sz w:val="28"/>
           <w:szCs w:val="28"/>
-          <w:lang w:val="en-US"/>
-        </w:rPr>
-      </w:pPr>
-      <w:r>
-        <w:rPr>
-          <w:rFonts w:ascii="Times New Roman" w:hAnsi="Times New Roman" w:cs="Times New Roman"/>
-          <w:b/>
-          <w:bCs/>
-          <w:sz w:val="28"/>
-          <w:szCs w:val="28"/>
-          <w:lang w:val="en-US"/>
+        </w:rPr>
+      </w:pPr>
+      <w:r>
+        <w:rPr>
+          <w:rFonts w:ascii="Times New Roman" w:hAnsi="Times New Roman" w:cs="Times New Roman"/>
+          <w:b/>
+          <w:bCs/>
+          <w:sz w:val="28"/>
+          <w:szCs w:val="28"/>
         </w:rPr>
         <w:lastRenderedPageBreak/>
-        <w:t>Draw the picture of flower.</w:t>
-      </w:r>
-      <w:r>
-        <w:rPr>
-          <w:rFonts w:ascii="Times New Roman" w:hAnsi="Times New Roman" w:cs="Times New Roman"/>
-          <w:b/>
-          <w:bCs/>
-          <w:sz w:val="28"/>
-          <w:szCs w:val="28"/>
-          <w:lang w:val="en-US"/>
-        </w:rPr>
-        <w:tab/>
-      </w:r>
-      <w:r>
-        <w:rPr>
-          <w:rFonts w:ascii="Times New Roman" w:hAnsi="Times New Roman" w:cs="Times New Roman"/>
-          <w:b/>
-          <w:bCs/>
-          <w:sz w:val="28"/>
-          <w:szCs w:val="28"/>
-          <w:lang w:val="en-US"/>
-        </w:rPr>
-        <w:tab/>
-      </w:r>
-      <w:r>
-        <w:rPr>
-          <w:rFonts w:ascii="Times New Roman" w:hAnsi="Times New Roman" w:cs="Times New Roman"/>
-          <w:b/>
-          <w:bCs/>
-          <w:sz w:val="28"/>
-          <w:szCs w:val="28"/>
-          <w:lang w:val="en-US"/>
-        </w:rPr>
-        <w:tab/>
-      </w:r>
-      <w:r>
-        <w:rPr>
-          <w:rFonts w:ascii="Times New Roman" w:hAnsi="Times New Roman" w:cs="Times New Roman"/>
-          <w:b/>
-          <w:bCs/>
-          <w:sz w:val="28"/>
-          <w:szCs w:val="28"/>
-          <w:lang w:val="en-US"/>
-        </w:rPr>
-        <w:tab/>
-      </w:r>
-      <w:r>
-        <w:rPr>
-          <w:rFonts w:ascii="Times New Roman" w:hAnsi="Times New Roman" w:cs="Times New Roman"/>
-          <w:b/>
-          <w:bCs/>
-          <w:sz w:val="28"/>
-          <w:szCs w:val="28"/>
-          <w:lang w:val="en-US"/>
-        </w:rPr>
-        <w:tab/>
-      </w:r>
-      <w:r>
-        <w:rPr>
-          <w:rFonts w:ascii="Times New Roman" w:hAnsi="Times New Roman" w:cs="Times New Roman"/>
-          <w:b/>
-          <w:bCs/>
-          <w:sz w:val="28"/>
-          <w:szCs w:val="28"/>
-          <w:lang w:val="en-US"/>
-        </w:rPr>
-        <w:tab/>
-      </w:r>
-      <w:r>
-        <w:rPr>
-          <w:rFonts w:ascii="Times New Roman" w:hAnsi="Times New Roman" w:cs="Times New Roman"/>
-          <w:b/>
-          <w:bCs/>
-          <w:sz w:val="28"/>
-          <w:szCs w:val="28"/>
-          <w:lang w:val="en-US"/>
-        </w:rPr>
-        <w:tab/>
-      </w:r>
-      <w:r>
-        <w:rPr>
-          <w:rFonts w:ascii="Times New Roman" w:hAnsi="Times New Roman" w:cs="Times New Roman"/>
-          <w:b/>
-          <w:bCs/>
-          <w:sz w:val="28"/>
-          <w:szCs w:val="28"/>
-          <w:lang w:val="en-US"/>
-        </w:rPr>
-        <w:tab/>
-      </w:r>
-      <w:r>
-        <w:rPr>
-          <w:rFonts w:ascii="Times New Roman" w:hAnsi="Times New Roman" w:cs="Times New Roman"/>
-          <w:b/>
-          <w:bCs/>
-          <w:sz w:val="28"/>
-          <w:szCs w:val="28"/>
-          <w:lang w:val="en-US"/>
-        </w:rPr>
-        <w:tab/>
-      </w:r>
-      <w:r>
-        <w:rPr>
-          <w:rFonts w:ascii="Times New Roman" w:hAnsi="Times New Roman" w:cs="Times New Roman"/>
-          <w:b/>
-          <w:bCs/>
-          <w:sz w:val="28"/>
-          <w:szCs w:val="28"/>
-          <w:lang w:val="en-US"/>
+        <w:t>Draw the picture of flower</w:t>
+      </w:r>
+      <w:r>
+        <w:rPr>
+          <w:rFonts w:ascii="Times New Roman" w:hAnsi="Times New Roman" w:cs="Times New Roman"/>
+          <w:b/>
+          <w:bCs/>
+          <w:sz w:val="28"/>
+          <w:szCs w:val="28"/>
+        </w:rPr>
+        <w:t xml:space="preserve"> and </w:t>
+      </w:r>
+      <w:proofErr w:type="spellStart"/>
+      <w:r>
+        <w:rPr>
+          <w:rFonts w:ascii="Times New Roman" w:hAnsi="Times New Roman" w:cs="Times New Roman"/>
+          <w:b/>
+          <w:bCs/>
+          <w:sz w:val="28"/>
+          <w:szCs w:val="28"/>
+        </w:rPr>
+        <w:t>colour</w:t>
+      </w:r>
+      <w:proofErr w:type="spellEnd"/>
+      <w:r>
+        <w:rPr>
+          <w:rFonts w:ascii="Times New Roman" w:hAnsi="Times New Roman" w:cs="Times New Roman"/>
+          <w:b/>
+          <w:bCs/>
+          <w:sz w:val="28"/>
+          <w:szCs w:val="28"/>
+        </w:rPr>
+        <w:t xml:space="preserve"> it</w:t>
+      </w:r>
+      <w:r>
+        <w:rPr>
+          <w:rFonts w:ascii="Times New Roman" w:hAnsi="Times New Roman" w:cs="Times New Roman"/>
+          <w:b/>
+          <w:bCs/>
+          <w:sz w:val="28"/>
+          <w:szCs w:val="28"/>
+        </w:rPr>
+        <w:t>.</w:t>
+      </w:r>
+      <w:r>
+        <w:rPr>
+          <w:rFonts w:ascii="Times New Roman" w:hAnsi="Times New Roman" w:cs="Times New Roman"/>
+          <w:b/>
+          <w:bCs/>
+          <w:sz w:val="28"/>
+          <w:szCs w:val="28"/>
+        </w:rPr>
+        <w:tab/>
+      </w:r>
+      <w:r>
+        <w:rPr>
+          <w:rFonts w:ascii="Times New Roman" w:hAnsi="Times New Roman" w:cs="Times New Roman"/>
+          <w:b/>
+          <w:bCs/>
+          <w:sz w:val="28"/>
+          <w:szCs w:val="28"/>
+        </w:rPr>
+        <w:tab/>
+      </w:r>
+      <w:r>
+        <w:rPr>
+          <w:rFonts w:ascii="Times New Roman" w:hAnsi="Times New Roman" w:cs="Times New Roman"/>
+          <w:b/>
+          <w:bCs/>
+          <w:sz w:val="28"/>
+          <w:szCs w:val="28"/>
+        </w:rPr>
+        <w:tab/>
+      </w:r>
+      <w:r>
+        <w:rPr>
+          <w:rFonts w:ascii="Times New Roman" w:hAnsi="Times New Roman" w:cs="Times New Roman"/>
+          <w:b/>
+          <w:bCs/>
+          <w:sz w:val="28"/>
+          <w:szCs w:val="28"/>
+        </w:rPr>
+        <w:tab/>
+      </w:r>
+      <w:r>
+        <w:rPr>
+          <w:rFonts w:ascii="Times New Roman" w:hAnsi="Times New Roman" w:cs="Times New Roman"/>
+          <w:b/>
+          <w:bCs/>
+          <w:sz w:val="28"/>
+          <w:szCs w:val="28"/>
+        </w:rPr>
+        <w:tab/>
+      </w:r>
+      <w:r>
+        <w:rPr>
+          <w:rFonts w:ascii="Times New Roman" w:hAnsi="Times New Roman" w:cs="Times New Roman"/>
+          <w:b/>
+          <w:bCs/>
+          <w:sz w:val="28"/>
+          <w:szCs w:val="28"/>
+        </w:rPr>
+        <w:tab/>
+      </w:r>
+      <w:r>
+        <w:rPr>
+          <w:rFonts w:ascii="Times New Roman" w:hAnsi="Times New Roman" w:cs="Times New Roman"/>
+          <w:b/>
+          <w:bCs/>
+          <w:sz w:val="28"/>
+          <w:szCs w:val="28"/>
+        </w:rPr>
+        <w:tab/>
+      </w:r>
+      <w:r>
+        <w:rPr>
+          <w:rFonts w:ascii="Times New Roman" w:hAnsi="Times New Roman" w:cs="Times New Roman"/>
+          <w:b/>
+          <w:bCs/>
+          <w:sz w:val="28"/>
+          <w:szCs w:val="28"/>
         </w:rPr>
         <w:t>(4)</w:t>
       </w:r>
@@ -2732,7 +2940,6 @@
           <w:bCs/>
           <w:sz w:val="28"/>
           <w:szCs w:val="28"/>
-          <w:lang w:val="en-US"/>
         </w:rPr>
       </w:pPr>
       <w:r>
@@ -2743,7 +2950,6 @@
           <w:noProof/>
           <w:sz w:val="28"/>
           <w:szCs w:val="28"/>
-          <w:lang w:val="en-US"/>
         </w:rPr>
         <mc:AlternateContent>
           <mc:Choice Requires="wps">
@@ -2827,7 +3033,6 @@
           <w:bCs/>
           <w:sz w:val="28"/>
           <w:szCs w:val="28"/>
-          <w:lang w:val="en-US"/>
         </w:rPr>
       </w:pPr>
     </w:p>
@@ -2840,7 +3045,6 @@
           <w:bCs/>
           <w:sz w:val="28"/>
           <w:szCs w:val="28"/>
-          <w:lang w:val="en-US"/>
         </w:rPr>
       </w:pPr>
     </w:p>
@@ -2853,7 +3057,6 @@
           <w:bCs/>
           <w:sz w:val="28"/>
           <w:szCs w:val="28"/>
-          <w:lang w:val="en-US"/>
         </w:rPr>
       </w:pPr>
     </w:p>
@@ -2866,7 +3069,6 @@
           <w:bCs/>
           <w:sz w:val="28"/>
           <w:szCs w:val="28"/>
-          <w:lang w:val="en-US"/>
         </w:rPr>
       </w:pPr>
     </w:p>
@@ -2879,7 +3081,6 @@
           <w:bCs/>
           <w:sz w:val="28"/>
           <w:szCs w:val="28"/>
-          <w:lang w:val="en-US"/>
         </w:rPr>
       </w:pPr>
     </w:p>
@@ -2892,7 +3093,6 @@
           <w:bCs/>
           <w:sz w:val="28"/>
           <w:szCs w:val="28"/>
-          <w:lang w:val="en-US"/>
         </w:rPr>
       </w:pPr>
     </w:p>
@@ -2905,7 +3105,6 @@
           <w:bCs/>
           <w:sz w:val="28"/>
           <w:szCs w:val="28"/>
-          <w:lang w:val="en-US"/>
         </w:rPr>
       </w:pPr>
     </w:p>
@@ -2918,7 +3117,6 @@
           <w:bCs/>
           <w:sz w:val="28"/>
           <w:szCs w:val="28"/>
-          <w:lang w:val="en-US"/>
         </w:rPr>
       </w:pPr>
     </w:p>
@@ -2931,7 +3129,6 @@
           <w:bCs/>
           <w:sz w:val="28"/>
           <w:szCs w:val="28"/>
-          <w:lang w:val="en-US"/>
         </w:rPr>
       </w:pPr>
     </w:p>
@@ -2944,7 +3141,6 @@
           <w:bCs/>
           <w:sz w:val="28"/>
           <w:szCs w:val="28"/>
-          <w:lang w:val="en-US"/>
         </w:rPr>
       </w:pPr>
     </w:p>
@@ -2957,7 +3153,6 @@
           <w:bCs/>
           <w:sz w:val="28"/>
           <w:szCs w:val="28"/>
-          <w:lang w:val="en-US"/>
         </w:rPr>
       </w:pPr>
     </w:p>
@@ -2970,7 +3165,6 @@
           <w:bCs/>
           <w:sz w:val="28"/>
           <w:szCs w:val="28"/>
-          <w:lang w:val="en-US"/>
         </w:rPr>
       </w:pPr>
     </w:p>
@@ -2983,7 +3177,6 @@
           <w:bCs/>
           <w:sz w:val="28"/>
           <w:szCs w:val="28"/>
-          <w:lang w:val="en-US"/>
         </w:rPr>
       </w:pPr>
     </w:p>
@@ -2996,7 +3189,6 @@
           <w:bCs/>
           <w:sz w:val="28"/>
           <w:szCs w:val="28"/>
-          <w:lang w:val="en-US"/>
         </w:rPr>
       </w:pPr>
     </w:p>
@@ -3009,7 +3201,6 @@
           <w:bCs/>
           <w:sz w:val="28"/>
           <w:szCs w:val="28"/>
-          <w:lang w:val="en-US"/>
         </w:rPr>
       </w:pPr>
     </w:p>
@@ -3022,19 +3213,17 @@
           <w:bCs/>
           <w:sz w:val="28"/>
           <w:szCs w:val="28"/>
-          <w:lang w:val="en-US"/>
-        </w:rPr>
-      </w:pPr>
-      <w:r>
-        <w:rPr>
-          <w:rFonts w:ascii="Times New Roman" w:hAnsi="Times New Roman" w:cs="Times New Roman"/>
-          <w:b/>
-          <w:bCs/>
-          <w:sz w:val="28"/>
-          <w:szCs w:val="28"/>
-          <w:lang w:val="en-US"/>
-        </w:rPr>
-        <w:t>Happy Dashain</w:t>
+        </w:rPr>
+      </w:pPr>
+      <w:r>
+        <w:rPr>
+          <w:rFonts w:ascii="Times New Roman" w:hAnsi="Times New Roman" w:cs="Times New Roman"/>
+          <w:b/>
+          <w:bCs/>
+          <w:sz w:val="28"/>
+          <w:szCs w:val="28"/>
+        </w:rPr>
+        <w:t>The End</w:t>
       </w:r>
     </w:p>
     <w:p>
@@ -3044,7 +3233,6 @@
           <w:rFonts w:ascii="Times New Roman" w:hAnsi="Times New Roman" w:cs="Times New Roman"/>
           <w:sz w:val="28"/>
           <w:szCs w:val="28"/>
-          <w:lang w:val="en-US"/>
         </w:rPr>
       </w:pPr>
     </w:p>
@@ -3581,7 +3769,7 @@
         <w:kern w:val="2"/>
         <w:sz w:val="24"/>
         <w:szCs w:val="24"/>
-        <w:lang w:eastAsia="en-US" w:bidi="ar-SA"/>
+        <w:lang w:val="en-US" w:eastAsia="en-US" w:bidi="ar-SA"/>
         <w14:ligatures w14:val="standardContextual"/>
       </w:rPr>
     </w:rPrDefault>
@@ -4503,7 +4691,7 @@
       <w:kern w:val="0"/>
       <w:sz w:val="22"/>
       <w:szCs w:val="20"/>
-      <w:lang w:val="en-US" w:bidi="ne-NP"/>
+      <w:lang w:bidi="ne-NP"/>
       <w14:ligatures w14:val="none"/>
     </w:rPr>
     <w:tblPr>

</xml_diff>